<commit_message>
Completed Correlation Heatmap project
</commit_message>
<xml_diff>
--- a/Correlation Heatmap/Correlation Heatmap Analysis.docx
+++ b/Correlation Heatmap/Correlation Heatmap Analysis.docx
@@ -1406,16 +1406,16 @@
         <w:tblLook w:val="04A0" w:firstRow="1" w:lastRow="0" w:firstColumn="1" w:lastColumn="0" w:noHBand="0" w:noVBand="1"/>
       </w:tblPr>
       <w:tblGrid>
-        <w:gridCol w:w="1129"/>
-        <w:gridCol w:w="1843"/>
-        <w:gridCol w:w="2437"/>
-        <w:gridCol w:w="1803"/>
-        <w:gridCol w:w="1804"/>
+        <w:gridCol w:w="867"/>
+        <w:gridCol w:w="1680"/>
+        <w:gridCol w:w="1984"/>
+        <w:gridCol w:w="2127"/>
+        <w:gridCol w:w="2358"/>
       </w:tblGrid>
       <w:tr>
         <w:tc>
           <w:tcPr>
-            <w:tcW w:w="1129" w:type="dxa"/>
+            <w:tcW w:w="867" w:type="dxa"/>
             <w:shd w:val="clear" w:color="auto" w:fill="002060"/>
             <w:vAlign w:val="center"/>
           </w:tcPr>
@@ -1427,8 +1427,8 @@
                 <w:b/>
                 <w:bCs/>
                 <w:kern w:val="0"/>
-                <w:sz w:val="20"/>
-                <w:szCs w:val="20"/>
+                <w:sz w:val="18"/>
+                <w:szCs w:val="18"/>
                 <w:lang w:eastAsia="en-GB"/>
                 <w14:ligatures w14:val="none"/>
               </w:rPr>
@@ -1439,8 +1439,8 @@
                 <w:b/>
                 <w:bCs/>
                 <w:kern w:val="0"/>
-                <w:sz w:val="20"/>
-                <w:szCs w:val="20"/>
+                <w:sz w:val="18"/>
+                <w:szCs w:val="18"/>
                 <w:lang w:eastAsia="en-GB"/>
                 <w14:ligatures w14:val="none"/>
               </w:rPr>
@@ -1450,20 +1450,19 @@
         </w:tc>
         <w:tc>
           <w:tcPr>
-            <w:tcW w:w="1843" w:type="dxa"/>
+            <w:tcW w:w="1680" w:type="dxa"/>
             <w:shd w:val="clear" w:color="auto" w:fill="002060"/>
             <w:vAlign w:val="center"/>
           </w:tcPr>
           <w:p>
             <w:pPr>
-              <w:jc w:val="both"/>
               <w:rPr>
                 <w:rFonts w:ascii="Helvetica" w:eastAsia="Times New Roman" w:hAnsi="Helvetica" w:cs="Times New Roman"/>
                 <w:b/>
                 <w:bCs/>
                 <w:kern w:val="0"/>
-                <w:sz w:val="20"/>
-                <w:szCs w:val="20"/>
+                <w:sz w:val="18"/>
+                <w:szCs w:val="18"/>
                 <w:lang w:eastAsia="en-GB"/>
                 <w14:ligatures w14:val="none"/>
               </w:rPr>
@@ -1473,8 +1472,8 @@
                 <w:rFonts w:ascii="Helvetica" w:hAnsi="Helvetica"/>
                 <w:b/>
                 <w:bCs/>
-                <w:sz w:val="20"/>
-                <w:szCs w:val="20"/>
+                <w:sz w:val="18"/>
+                <w:szCs w:val="18"/>
               </w:rPr>
               <w:t>Typical Environment</w:t>
             </w:r>
@@ -1482,20 +1481,19 @@
         </w:tc>
         <w:tc>
           <w:tcPr>
-            <w:tcW w:w="2437" w:type="dxa"/>
+            <w:tcW w:w="1984" w:type="dxa"/>
             <w:shd w:val="clear" w:color="auto" w:fill="002060"/>
             <w:vAlign w:val="center"/>
           </w:tcPr>
           <w:p>
             <w:pPr>
-              <w:jc w:val="both"/>
               <w:rPr>
                 <w:rFonts w:ascii="Helvetica" w:eastAsia="Times New Roman" w:hAnsi="Helvetica" w:cs="Times New Roman"/>
                 <w:b/>
                 <w:bCs/>
                 <w:kern w:val="0"/>
-                <w:sz w:val="20"/>
-                <w:szCs w:val="20"/>
+                <w:sz w:val="18"/>
+                <w:szCs w:val="18"/>
                 <w:lang w:eastAsia="en-GB"/>
                 <w14:ligatures w14:val="none"/>
               </w:rPr>
@@ -1505,8 +1503,8 @@
                 <w:rFonts w:ascii="Helvetica" w:hAnsi="Helvetica"/>
                 <w:b/>
                 <w:bCs/>
-                <w:sz w:val="20"/>
-                <w:szCs w:val="20"/>
+                <w:sz w:val="18"/>
+                <w:szCs w:val="18"/>
               </w:rPr>
               <w:t>Market Characteristics</w:t>
             </w:r>
@@ -1514,20 +1512,19 @@
         </w:tc>
         <w:tc>
           <w:tcPr>
-            <w:tcW w:w="1803" w:type="dxa"/>
+            <w:tcW w:w="2127" w:type="dxa"/>
             <w:shd w:val="clear" w:color="auto" w:fill="002060"/>
             <w:vAlign w:val="center"/>
           </w:tcPr>
           <w:p>
             <w:pPr>
-              <w:jc w:val="both"/>
               <w:rPr>
                 <w:rFonts w:ascii="Helvetica" w:eastAsia="Times New Roman" w:hAnsi="Helvetica" w:cs="Times New Roman"/>
                 <w:b/>
                 <w:bCs/>
                 <w:kern w:val="0"/>
-                <w:sz w:val="20"/>
-                <w:szCs w:val="20"/>
+                <w:sz w:val="18"/>
+                <w:szCs w:val="18"/>
                 <w:lang w:eastAsia="en-GB"/>
                 <w14:ligatures w14:val="none"/>
               </w:rPr>
@@ -1537,8 +1534,8 @@
                 <w:rFonts w:ascii="Helvetica" w:hAnsi="Helvetica"/>
                 <w:b/>
                 <w:bCs/>
-                <w:sz w:val="20"/>
-                <w:szCs w:val="20"/>
+                <w:sz w:val="18"/>
+                <w:szCs w:val="18"/>
               </w:rPr>
               <w:t>Assets That Tend to Perform Well</w:t>
             </w:r>
@@ -1546,20 +1543,19 @@
         </w:tc>
         <w:tc>
           <w:tcPr>
-            <w:tcW w:w="1804" w:type="dxa"/>
+            <w:tcW w:w="2358" w:type="dxa"/>
             <w:shd w:val="clear" w:color="auto" w:fill="002060"/>
             <w:vAlign w:val="center"/>
           </w:tcPr>
           <w:p>
             <w:pPr>
-              <w:jc w:val="both"/>
               <w:rPr>
                 <w:rFonts w:ascii="Helvetica" w:eastAsia="Times New Roman" w:hAnsi="Helvetica" w:cs="Times New Roman"/>
                 <w:b/>
                 <w:bCs/>
                 <w:kern w:val="0"/>
-                <w:sz w:val="20"/>
-                <w:szCs w:val="20"/>
+                <w:sz w:val="18"/>
+                <w:szCs w:val="18"/>
                 <w:lang w:eastAsia="en-GB"/>
                 <w14:ligatures w14:val="none"/>
               </w:rPr>
@@ -1569,8 +1565,8 @@
                 <w:rFonts w:ascii="Helvetica" w:hAnsi="Helvetica"/>
                 <w:b/>
                 <w:bCs/>
-                <w:sz w:val="20"/>
-                <w:szCs w:val="20"/>
+                <w:sz w:val="18"/>
+                <w:szCs w:val="18"/>
               </w:rPr>
               <w:t>Assets That Tend to Underperform</w:t>
             </w:r>
@@ -1580,7 +1576,7 @@
       <w:tr>
         <w:tc>
           <w:tcPr>
-            <w:tcW w:w="1129" w:type="dxa"/>
+            <w:tcW w:w="867" w:type="dxa"/>
             <w:vAlign w:val="center"/>
           </w:tcPr>
           <w:p>
@@ -1608,12 +1604,11 @@
         </w:tc>
         <w:tc>
           <w:tcPr>
-            <w:tcW w:w="1843" w:type="dxa"/>
+            <w:tcW w:w="1680" w:type="dxa"/>
             <w:vAlign w:val="center"/>
           </w:tcPr>
           <w:p>
             <w:pPr>
-              <w:jc w:val="both"/>
               <w:rPr>
                 <w:rFonts w:ascii="Helvetica" w:eastAsia="Times New Roman" w:hAnsi="Helvetica" w:cs="Times New Roman"/>
                 <w:kern w:val="0"/>
@@ -1635,12 +1630,11 @@
         </w:tc>
         <w:tc>
           <w:tcPr>
-            <w:tcW w:w="2437" w:type="dxa"/>
+            <w:tcW w:w="1984" w:type="dxa"/>
             <w:vAlign w:val="center"/>
           </w:tcPr>
           <w:p>
             <w:pPr>
-              <w:jc w:val="both"/>
               <w:rPr>
                 <w:rFonts w:ascii="Helvetica" w:eastAsia="Times New Roman" w:hAnsi="Helvetica" w:cs="Times New Roman"/>
                 <w:kern w:val="0"/>
@@ -1662,12 +1656,11 @@
         </w:tc>
         <w:tc>
           <w:tcPr>
-            <w:tcW w:w="1803" w:type="dxa"/>
+            <w:tcW w:w="2127" w:type="dxa"/>
             <w:vAlign w:val="center"/>
           </w:tcPr>
           <w:p>
             <w:pPr>
-              <w:jc w:val="both"/>
               <w:rPr>
                 <w:rFonts w:ascii="Helvetica" w:eastAsia="Times New Roman" w:hAnsi="Helvetica" w:cs="Times New Roman"/>
                 <w:kern w:val="0"/>
@@ -1689,12 +1682,11 @@
         </w:tc>
         <w:tc>
           <w:tcPr>
-            <w:tcW w:w="1804" w:type="dxa"/>
+            <w:tcW w:w="2358" w:type="dxa"/>
             <w:vAlign w:val="center"/>
           </w:tcPr>
           <w:p>
             <w:pPr>
-              <w:jc w:val="both"/>
               <w:rPr>
                 <w:rFonts w:ascii="Helvetica" w:eastAsia="Times New Roman" w:hAnsi="Helvetica" w:cs="Times New Roman"/>
                 <w:kern w:val="0"/>
@@ -1718,7 +1710,7 @@
       <w:tr>
         <w:tc>
           <w:tcPr>
-            <w:tcW w:w="1129" w:type="dxa"/>
+            <w:tcW w:w="867" w:type="dxa"/>
             <w:vAlign w:val="center"/>
           </w:tcPr>
           <w:p>
@@ -1746,12 +1738,11 @@
         </w:tc>
         <w:tc>
           <w:tcPr>
-            <w:tcW w:w="1843" w:type="dxa"/>
+            <w:tcW w:w="1680" w:type="dxa"/>
             <w:vAlign w:val="center"/>
           </w:tcPr>
           <w:p>
             <w:pPr>
-              <w:jc w:val="both"/>
               <w:rPr>
                 <w:rFonts w:ascii="Helvetica" w:eastAsia="Times New Roman" w:hAnsi="Helvetica" w:cs="Times New Roman"/>
                 <w:kern w:val="0"/>
@@ -1773,12 +1764,11 @@
         </w:tc>
         <w:tc>
           <w:tcPr>
-            <w:tcW w:w="2437" w:type="dxa"/>
+            <w:tcW w:w="1984" w:type="dxa"/>
             <w:vAlign w:val="center"/>
           </w:tcPr>
           <w:p>
             <w:pPr>
-              <w:jc w:val="both"/>
               <w:rPr>
                 <w:rFonts w:ascii="Helvetica" w:eastAsia="Times New Roman" w:hAnsi="Helvetica" w:cs="Times New Roman"/>
                 <w:kern w:val="0"/>
@@ -1800,12 +1790,11 @@
         </w:tc>
         <w:tc>
           <w:tcPr>
-            <w:tcW w:w="1803" w:type="dxa"/>
+            <w:tcW w:w="2127" w:type="dxa"/>
             <w:vAlign w:val="center"/>
           </w:tcPr>
           <w:p>
             <w:pPr>
-              <w:jc w:val="both"/>
               <w:rPr>
                 <w:rFonts w:ascii="Helvetica" w:eastAsia="Times New Roman" w:hAnsi="Helvetica" w:cs="Times New Roman"/>
                 <w:kern w:val="0"/>
@@ -1827,12 +1816,11 @@
         </w:tc>
         <w:tc>
           <w:tcPr>
-            <w:tcW w:w="1804" w:type="dxa"/>
+            <w:tcW w:w="2358" w:type="dxa"/>
             <w:vAlign w:val="center"/>
           </w:tcPr>
           <w:p>
             <w:pPr>
-              <w:jc w:val="both"/>
               <w:rPr>
                 <w:rFonts w:ascii="Helvetica" w:eastAsia="Times New Roman" w:hAnsi="Helvetica" w:cs="Times New Roman"/>
                 <w:kern w:val="0"/>
@@ -1872,19 +1860,6 @@
         <w:jc w:val="both"/>
         <w:rPr>
           <w:rFonts w:ascii="Helvetica" w:eastAsia="Times New Roman" w:hAnsi="Helvetica" w:cs="Times New Roman"/>
-          <w:kern w:val="0"/>
-          <w:sz w:val="20"/>
-          <w:szCs w:val="20"/>
-          <w:lang w:eastAsia="en-GB"/>
-          <w14:ligatures w14:val="none"/>
-        </w:rPr>
-      </w:pPr>
-    </w:p>
-    <w:p>
-      <w:pPr>
-        <w:jc w:val="both"/>
-        <w:rPr>
-          <w:rFonts w:ascii="Helvetica" w:eastAsia="Times New Roman" w:hAnsi="Helvetica" w:cs="Times New Roman"/>
           <w:b/>
           <w:bCs/>
           <w:kern w:val="0"/>
@@ -2104,6 +2079,7 @@
       <w:r>
         <w:rPr>
           <w:rFonts w:ascii="Helvetica" w:eastAsia="Times New Roman" w:hAnsi="Helvetica" w:cs="Times New Roman"/>
+          <w:noProof/>
           <w:kern w:val="0"/>
           <w:sz w:val="20"/>
           <w:szCs w:val="20"/>
@@ -2162,6 +2138,7 @@
       <w:r>
         <w:rPr>
           <w:rFonts w:ascii="Helvetica" w:eastAsia="Times New Roman" w:hAnsi="Helvetica" w:cs="Times New Roman"/>
+          <w:noProof/>
           <w:kern w:val="0"/>
           <w:sz w:val="20"/>
           <w:szCs w:val="20"/>
@@ -2226,22 +2203,8 @@
           <w:lang w:eastAsia="en-GB"/>
           <w14:ligatures w14:val="none"/>
         </w:rPr>
-        <w:lastRenderedPageBreak/>
-        <w:t>We plotted the charts above for stocks and rates so as to get a preliminary idea of how they have performed or move over time.</w:t>
-      </w:r>
-    </w:p>
-    <w:p>
-      <w:pPr>
-        <w:jc w:val="both"/>
-        <w:rPr>
-          <w:rFonts w:ascii="Helvetica" w:eastAsia="Times New Roman" w:hAnsi="Helvetica" w:cs="Times New Roman"/>
-          <w:kern w:val="0"/>
-          <w:sz w:val="20"/>
-          <w:szCs w:val="20"/>
-          <w:lang w:eastAsia="en-GB"/>
-          <w14:ligatures w14:val="none"/>
-        </w:rPr>
-      </w:pPr>
+        <w:t>We plotted the charts above for stocks and rates so as to get a preliminary idea of how they have performed or move over time</w:t>
+      </w:r>
     </w:p>
     <w:p>
       <w:pPr>
@@ -2268,6 +2231,7 @@
           <w:lang w:eastAsia="en-GB"/>
           <w14:ligatures w14:val="none"/>
         </w:rPr>
+        <w:lastRenderedPageBreak/>
         <w:t>Rolling Correlation</w:t>
       </w:r>
     </w:p>
@@ -4113,6 +4077,45 @@
         <w:jc w:val="both"/>
         <w:rPr>
           <w:rFonts w:ascii="Helvetica" w:eastAsia="Times New Roman" w:hAnsi="Helvetica" w:cs="Times New Roman"/>
+          <w:kern w:val="0"/>
+          <w:sz w:val="20"/>
+          <w:szCs w:val="20"/>
+          <w:lang w:eastAsia="en-GB"/>
+          <w14:ligatures w14:val="none"/>
+        </w:rPr>
+      </w:pPr>
+    </w:p>
+    <w:p>
+      <w:pPr>
+        <w:jc w:val="both"/>
+        <w:rPr>
+          <w:rFonts w:ascii="Helvetica" w:eastAsia="Times New Roman" w:hAnsi="Helvetica" w:cs="Times New Roman"/>
+          <w:kern w:val="0"/>
+          <w:sz w:val="20"/>
+          <w:szCs w:val="20"/>
+          <w:lang w:eastAsia="en-GB"/>
+          <w14:ligatures w14:val="none"/>
+        </w:rPr>
+      </w:pPr>
+    </w:p>
+    <w:p>
+      <w:pPr>
+        <w:jc w:val="both"/>
+        <w:rPr>
+          <w:rFonts w:ascii="Helvetica" w:eastAsia="Times New Roman" w:hAnsi="Helvetica" w:cs="Times New Roman"/>
+          <w:kern w:val="0"/>
+          <w:sz w:val="20"/>
+          <w:szCs w:val="20"/>
+          <w:lang w:eastAsia="en-GB"/>
+          <w14:ligatures w14:val="none"/>
+        </w:rPr>
+      </w:pPr>
+    </w:p>
+    <w:p>
+      <w:pPr>
+        <w:jc w:val="both"/>
+        <w:rPr>
+          <w:rFonts w:ascii="Helvetica" w:eastAsia="Times New Roman" w:hAnsi="Helvetica" w:cs="Times New Roman"/>
           <w:b/>
           <w:bCs/>
           <w:kern w:val="0"/>
@@ -4771,6 +4774,9 @@
             <m:t>)</m:t>
           </m:r>
           <m:r>
+            <m:rPr>
+              <m:sty m:val="p"/>
+            </m:rPr>
             <w:rPr>
               <w:rFonts w:ascii="Helvetica" w:eastAsia="Times New Roman" w:hAnsi="Helvetica" w:cs="Times New Roman"/>
               <w:kern w:val="0"/>
@@ -5337,6 +5343,7 @@
       <w:r>
         <w:rPr>
           <w:rFonts w:ascii="Helvetica" w:eastAsia="Times New Roman" w:hAnsi="Helvetica" w:cs="Times New Roman"/>
+          <w:noProof/>
           <w:kern w:val="0"/>
           <w:sz w:val="20"/>
           <w:szCs w:val="20"/>
@@ -5396,6 +5403,7 @@
       <w:r>
         <w:rPr>
           <w:rFonts w:ascii="Helvetica" w:eastAsia="Times New Roman" w:hAnsi="Helvetica" w:cs="Times New Roman"/>
+          <w:noProof/>
           <w:kern w:val="0"/>
           <w:sz w:val="20"/>
           <w:szCs w:val="20"/>
@@ -5454,6 +5462,7 @@
       <w:r>
         <w:rPr>
           <w:rFonts w:ascii="Helvetica" w:eastAsia="Times New Roman" w:hAnsi="Helvetica" w:cs="Times New Roman"/>
+          <w:noProof/>
           <w:kern w:val="0"/>
           <w:sz w:val="20"/>
           <w:szCs w:val="20"/>
@@ -5512,6 +5521,7 @@
       <w:r>
         <w:rPr>
           <w:rFonts w:ascii="Helvetica" w:eastAsia="Times New Roman" w:hAnsi="Helvetica" w:cs="Times New Roman"/>
+          <w:noProof/>
           <w:kern w:val="0"/>
           <w:sz w:val="20"/>
           <w:szCs w:val="20"/>
@@ -5931,16 +5941,6 @@
         <w:jc w:val="both"/>
         <w:rPr>
           <w:rFonts w:ascii="Helvetica" w:hAnsi="Helvetica"/>
-          <w:sz w:val="20"/>
-          <w:szCs w:val="20"/>
-        </w:rPr>
-      </w:pPr>
-    </w:p>
-    <w:p>
-      <w:pPr>
-        <w:jc w:val="both"/>
-        <w:rPr>
-          <w:rFonts w:ascii="Helvetica" w:hAnsi="Helvetica"/>
           <w:b/>
           <w:bCs/>
           <w:sz w:val="20"/>
@@ -5999,18 +5999,24 @@
           <w:sz w:val="20"/>
           <w:szCs w:val="20"/>
         </w:rPr>
-        <w:t>code would do the job. On top of that, we can also group by the asset class or sectors to see whether correlation exists on a sector and class level.</w:t>
-      </w:r>
-    </w:p>
-    <w:p>
-      <w:pPr>
-        <w:jc w:val="both"/>
-        <w:rPr>
-          <w:rFonts w:ascii="Helvetica" w:hAnsi="Helvetica"/>
-          <w:sz w:val="20"/>
-          <w:szCs w:val="20"/>
-        </w:rPr>
-      </w:pPr>
+        <w:t>code would do the job. On top of that, we can also group by asset class</w:t>
+      </w:r>
+      <w:r>
+        <w:rPr>
+          <w:rFonts w:ascii="Helvetica" w:hAnsi="Helvetica"/>
+          <w:sz w:val="20"/>
+          <w:szCs w:val="20"/>
+        </w:rPr>
+        <w:t>es</w:t>
+      </w:r>
+      <w:r>
+        <w:rPr>
+          <w:rFonts w:ascii="Helvetica" w:hAnsi="Helvetica"/>
+          <w:sz w:val="20"/>
+          <w:szCs w:val="20"/>
+        </w:rPr>
+        <w:t xml:space="preserve"> or sectors to see whether correlation exists on a sector and class level.</w:t>
+      </w:r>
     </w:p>
     <w:p>
       <w:pPr>
@@ -6117,13 +6123,1409 @@
     </w:p>
     <w:p>
       <w:pPr>
-        <w:jc w:val="both"/>
-        <w:rPr>
-          <w:rFonts w:ascii="Helvetica" w:hAnsi="Helvetica"/>
-          <w:sz w:val="20"/>
-          <w:szCs w:val="20"/>
-        </w:rPr>
-      </w:pPr>
+        <w:pStyle w:val="NormalWeb"/>
+        <w:spacing w:before="0" w:beforeAutospacing="0" w:after="0" w:afterAutospacing="0"/>
+        <w:jc w:val="both"/>
+        <w:rPr>
+          <w:rFonts w:ascii="Helvetica" w:eastAsiaTheme="minorHAnsi" w:hAnsi="Helvetica" w:cstheme="minorBidi"/>
+          <w:kern w:val="2"/>
+          <w:sz w:val="20"/>
+          <w:szCs w:val="20"/>
+          <w:lang w:eastAsia="en-US"/>
+          <w14:ligatures w14:val="standardContextual"/>
+        </w:rPr>
+      </w:pPr>
+      <w:r>
+        <w:rPr>
+          <w:rFonts w:ascii="Helvetica" w:eastAsiaTheme="minorHAnsi" w:hAnsi="Helvetica" w:cstheme="minorBidi"/>
+          <w:kern w:val="2"/>
+          <w:sz w:val="20"/>
+          <w:szCs w:val="20"/>
+          <w:lang w:eastAsia="en-US"/>
+          <w14:ligatures w14:val="standardContextual"/>
+        </w:rPr>
+        <w:t>In this section, we examine </w:t>
+      </w:r>
+      <w:r>
+        <w:rPr>
+          <w:rFonts w:ascii="Helvetica" w:eastAsiaTheme="minorHAnsi" w:hAnsi="Helvetica" w:cstheme="minorBidi"/>
+          <w:b/>
+          <w:bCs/>
+          <w:kern w:val="2"/>
+          <w:sz w:val="20"/>
+          <w:szCs w:val="20"/>
+          <w:lang w:eastAsia="en-US"/>
+          <w14:ligatures w14:val="standardContextual"/>
+        </w:rPr>
+        <w:t>cross-sectional correlations within the same asset class</w:t>
+      </w:r>
+      <w:r>
+        <w:rPr>
+          <w:rFonts w:ascii="Helvetica" w:eastAsiaTheme="minorHAnsi" w:hAnsi="Helvetica" w:cstheme="minorBidi"/>
+          <w:kern w:val="2"/>
+          <w:sz w:val="20"/>
+          <w:szCs w:val="20"/>
+          <w:lang w:eastAsia="en-US"/>
+          <w14:ligatures w14:val="standardContextual"/>
+        </w:rPr>
+        <w:t>. For example, within equities, we analyse how a given stock (e.g. Stock A) correlates with other stocks (B, C, D, etc.) over time.</w:t>
+      </w:r>
+      <w:r>
+        <w:rPr>
+          <w:rFonts w:ascii="Helvetica" w:eastAsiaTheme="minorHAnsi" w:hAnsi="Helvetica" w:cstheme="minorBidi"/>
+          <w:kern w:val="2"/>
+          <w:sz w:val="20"/>
+          <w:szCs w:val="20"/>
+          <w:lang w:eastAsia="en-US"/>
+          <w14:ligatures w14:val="standardContextual"/>
+        </w:rPr>
+        <w:t xml:space="preserve"> </w:t>
+      </w:r>
+      <w:r>
+        <w:rPr>
+          <w:rFonts w:ascii="Helvetica" w:eastAsiaTheme="minorHAnsi" w:hAnsi="Helvetica" w:cstheme="minorBidi"/>
+          <w:kern w:val="2"/>
+          <w:sz w:val="20"/>
+          <w:szCs w:val="20"/>
+          <w:lang w:eastAsia="en-US"/>
+          <w14:ligatures w14:val="standardContextual"/>
+        </w:rPr>
+        <w:t>The primary objective is to </w:t>
+      </w:r>
+      <w:r>
+        <w:rPr>
+          <w:rFonts w:ascii="Helvetica" w:eastAsiaTheme="minorHAnsi" w:hAnsi="Helvetica" w:cstheme="minorBidi"/>
+          <w:b/>
+          <w:bCs/>
+          <w:kern w:val="2"/>
+          <w:sz w:val="20"/>
+          <w:szCs w:val="20"/>
+          <w:lang w:eastAsia="en-US"/>
+          <w14:ligatures w14:val="standardContextual"/>
+        </w:rPr>
+        <w:t>identify relative co-movement patterns</w:t>
+      </w:r>
+      <w:r>
+        <w:rPr>
+          <w:rFonts w:ascii="Helvetica" w:eastAsiaTheme="minorHAnsi" w:hAnsi="Helvetica" w:cstheme="minorBidi"/>
+          <w:kern w:val="2"/>
+          <w:sz w:val="20"/>
+          <w:szCs w:val="20"/>
+          <w:lang w:eastAsia="en-US"/>
+          <w14:ligatures w14:val="standardContextual"/>
+        </w:rPr>
+        <w:t> across assets and detect </w:t>
+      </w:r>
+      <w:r>
+        <w:rPr>
+          <w:rFonts w:ascii="Helvetica" w:eastAsiaTheme="minorHAnsi" w:hAnsi="Helvetica" w:cstheme="minorBidi"/>
+          <w:b/>
+          <w:bCs/>
+          <w:kern w:val="2"/>
+          <w:sz w:val="20"/>
+          <w:szCs w:val="20"/>
+          <w:lang w:eastAsia="en-US"/>
+          <w14:ligatures w14:val="standardContextual"/>
+        </w:rPr>
+        <w:t>unusual or unstable correlation relationships</w:t>
+      </w:r>
+      <w:r>
+        <w:rPr>
+          <w:rFonts w:ascii="Helvetica" w:eastAsiaTheme="minorHAnsi" w:hAnsi="Helvetica" w:cstheme="minorBidi"/>
+          <w:kern w:val="2"/>
+          <w:sz w:val="20"/>
+          <w:szCs w:val="20"/>
+          <w:lang w:eastAsia="en-US"/>
+          <w14:ligatures w14:val="standardContextual"/>
+        </w:rPr>
+        <w:t>. While assets within the same class often exhibit positive correlation due to shared macro and market-wide factors, deviations from this behaviour can be highly informative.</w:t>
+      </w:r>
+      <w:r>
+        <w:rPr>
+          <w:rFonts w:ascii="Helvetica" w:eastAsiaTheme="minorHAnsi" w:hAnsi="Helvetica" w:cstheme="minorBidi"/>
+          <w:kern w:val="2"/>
+          <w:sz w:val="20"/>
+          <w:szCs w:val="20"/>
+          <w:lang w:eastAsia="en-US"/>
+          <w14:ligatures w14:val="standardContextual"/>
+        </w:rPr>
+        <w:t xml:space="preserve"> </w:t>
+      </w:r>
+      <w:r>
+        <w:rPr>
+          <w:rFonts w:ascii="Helvetica" w:eastAsiaTheme="minorHAnsi" w:hAnsi="Helvetica" w:cstheme="minorBidi"/>
+          <w:kern w:val="2"/>
+          <w:sz w:val="20"/>
+          <w:szCs w:val="20"/>
+          <w:lang w:eastAsia="en-US"/>
+          <w14:ligatures w14:val="standardContextual"/>
+        </w:rPr>
+        <w:t>Such deviations may arise due to:</w:t>
+      </w:r>
+    </w:p>
+    <w:p>
+      <w:pPr>
+        <w:pStyle w:val="NormalWeb"/>
+        <w:numPr>
+          <w:ilvl w:val="0"/>
+          <w:numId w:val="4"/>
+        </w:numPr>
+        <w:spacing w:before="0" w:beforeAutospacing="0" w:after="0" w:afterAutospacing="0"/>
+        <w:jc w:val="both"/>
+        <w:rPr>
+          <w:rFonts w:ascii="Helvetica" w:eastAsiaTheme="minorHAnsi" w:hAnsi="Helvetica" w:cstheme="minorBidi"/>
+          <w:kern w:val="2"/>
+          <w:sz w:val="20"/>
+          <w:szCs w:val="20"/>
+          <w:lang w:eastAsia="en-US"/>
+          <w14:ligatures w14:val="standardContextual"/>
+        </w:rPr>
+      </w:pPr>
+      <w:r>
+        <w:rPr>
+          <w:rFonts w:ascii="Helvetica" w:eastAsiaTheme="minorHAnsi" w:hAnsi="Helvetica" w:cstheme="minorBidi"/>
+          <w:b/>
+          <w:bCs/>
+          <w:kern w:val="2"/>
+          <w:sz w:val="20"/>
+          <w:szCs w:val="20"/>
+          <w:lang w:eastAsia="en-US"/>
+          <w14:ligatures w14:val="standardContextual"/>
+        </w:rPr>
+        <w:t>Differing risk profiles</w:t>
+      </w:r>
+      <w:r>
+        <w:rPr>
+          <w:rFonts w:ascii="Helvetica" w:eastAsiaTheme="minorHAnsi" w:hAnsi="Helvetica" w:cstheme="minorBidi"/>
+          <w:kern w:val="2"/>
+          <w:sz w:val="20"/>
+          <w:szCs w:val="20"/>
+          <w:lang w:eastAsia="en-US"/>
+          <w14:ligatures w14:val="standardContextual"/>
+        </w:rPr>
+        <w:t> (e.g. cyclical vs defensive stocks)</w:t>
+      </w:r>
+    </w:p>
+    <w:p>
+      <w:pPr>
+        <w:pStyle w:val="NormalWeb"/>
+        <w:numPr>
+          <w:ilvl w:val="0"/>
+          <w:numId w:val="4"/>
+        </w:numPr>
+        <w:spacing w:before="0" w:beforeAutospacing="0" w:after="0" w:afterAutospacing="0"/>
+        <w:jc w:val="both"/>
+        <w:rPr>
+          <w:rFonts w:ascii="Helvetica" w:eastAsiaTheme="minorHAnsi" w:hAnsi="Helvetica" w:cstheme="minorBidi"/>
+          <w:kern w:val="2"/>
+          <w:sz w:val="20"/>
+          <w:szCs w:val="20"/>
+          <w:lang w:eastAsia="en-US"/>
+          <w14:ligatures w14:val="standardContextual"/>
+        </w:rPr>
+      </w:pPr>
+      <w:r>
+        <w:rPr>
+          <w:rFonts w:ascii="Helvetica" w:eastAsiaTheme="minorHAnsi" w:hAnsi="Helvetica" w:cstheme="minorBidi"/>
+          <w:b/>
+          <w:bCs/>
+          <w:kern w:val="2"/>
+          <w:sz w:val="20"/>
+          <w:szCs w:val="20"/>
+          <w:lang w:eastAsia="en-US"/>
+          <w14:ligatures w14:val="standardContextual"/>
+        </w:rPr>
+        <w:t>Business model differences</w:t>
+      </w:r>
+      <w:r>
+        <w:rPr>
+          <w:rFonts w:ascii="Helvetica" w:eastAsiaTheme="minorHAnsi" w:hAnsi="Helvetica" w:cstheme="minorBidi"/>
+          <w:kern w:val="2"/>
+          <w:sz w:val="20"/>
+          <w:szCs w:val="20"/>
+          <w:lang w:eastAsia="en-US"/>
+          <w14:ligatures w14:val="standardContextual"/>
+        </w:rPr>
+        <w:t> (growth vs value, capital-intensive vs asset-light)</w:t>
+      </w:r>
+    </w:p>
+    <w:p>
+      <w:pPr>
+        <w:pStyle w:val="NormalWeb"/>
+        <w:numPr>
+          <w:ilvl w:val="0"/>
+          <w:numId w:val="4"/>
+        </w:numPr>
+        <w:spacing w:before="0" w:beforeAutospacing="0" w:after="0" w:afterAutospacing="0"/>
+        <w:jc w:val="both"/>
+        <w:rPr>
+          <w:rFonts w:ascii="Helvetica" w:eastAsiaTheme="minorHAnsi" w:hAnsi="Helvetica" w:cstheme="minorBidi"/>
+          <w:kern w:val="2"/>
+          <w:sz w:val="20"/>
+          <w:szCs w:val="20"/>
+          <w:lang w:eastAsia="en-US"/>
+          <w14:ligatures w14:val="standardContextual"/>
+        </w:rPr>
+      </w:pPr>
+      <w:r>
+        <w:rPr>
+          <w:rFonts w:ascii="Helvetica" w:eastAsiaTheme="minorHAnsi" w:hAnsi="Helvetica" w:cstheme="minorBidi"/>
+          <w:b/>
+          <w:bCs/>
+          <w:kern w:val="2"/>
+          <w:sz w:val="20"/>
+          <w:szCs w:val="20"/>
+          <w:lang w:eastAsia="en-US"/>
+          <w14:ligatures w14:val="standardContextual"/>
+        </w:rPr>
+        <w:t>Idiosyncratic drivers</w:t>
+      </w:r>
+      <w:r>
+        <w:rPr>
+          <w:rFonts w:ascii="Helvetica" w:eastAsiaTheme="minorHAnsi" w:hAnsi="Helvetica" w:cstheme="minorBidi"/>
+          <w:kern w:val="2"/>
+          <w:sz w:val="20"/>
+          <w:szCs w:val="20"/>
+          <w:lang w:eastAsia="en-US"/>
+          <w14:ligatures w14:val="standardContextual"/>
+        </w:rPr>
+        <w:t> (earnings shocks, regulatory exposure, litigation risk)</w:t>
+      </w:r>
+    </w:p>
+    <w:p>
+      <w:pPr>
+        <w:pStyle w:val="NormalWeb"/>
+        <w:numPr>
+          <w:ilvl w:val="0"/>
+          <w:numId w:val="4"/>
+        </w:numPr>
+        <w:spacing w:before="0" w:beforeAutospacing="0" w:after="0" w:afterAutospacing="0"/>
+        <w:jc w:val="both"/>
+        <w:rPr>
+          <w:rFonts w:ascii="Helvetica" w:eastAsiaTheme="minorHAnsi" w:hAnsi="Helvetica" w:cstheme="minorBidi"/>
+          <w:kern w:val="2"/>
+          <w:sz w:val="20"/>
+          <w:szCs w:val="20"/>
+          <w:lang w:eastAsia="en-US"/>
+          <w14:ligatures w14:val="standardContextual"/>
+        </w:rPr>
+      </w:pPr>
+      <w:r>
+        <w:rPr>
+          <w:rFonts w:ascii="Helvetica" w:eastAsiaTheme="minorHAnsi" w:hAnsi="Helvetica" w:cstheme="minorBidi"/>
+          <w:b/>
+          <w:bCs/>
+          <w:kern w:val="2"/>
+          <w:sz w:val="20"/>
+          <w:szCs w:val="20"/>
+          <w:lang w:eastAsia="en-US"/>
+          <w14:ligatures w14:val="standardContextual"/>
+        </w:rPr>
+        <w:t>Factor exposures</w:t>
+      </w:r>
+      <w:r>
+        <w:rPr>
+          <w:rFonts w:ascii="Helvetica" w:eastAsiaTheme="minorHAnsi" w:hAnsi="Helvetica" w:cstheme="minorBidi"/>
+          <w:kern w:val="2"/>
+          <w:sz w:val="20"/>
+          <w:szCs w:val="20"/>
+          <w:lang w:eastAsia="en-US"/>
+          <w14:ligatures w14:val="standardContextual"/>
+        </w:rPr>
+        <w:t> (size, momentum, volatility, quality, leverage)</w:t>
+      </w:r>
+    </w:p>
+    <w:p>
+      <w:pPr>
+        <w:pStyle w:val="NormalWeb"/>
+        <w:spacing w:before="0" w:beforeAutospacing="0" w:after="0" w:afterAutospacing="0"/>
+        <w:jc w:val="both"/>
+        <w:rPr>
+          <w:rFonts w:ascii="Helvetica" w:eastAsiaTheme="minorHAnsi" w:hAnsi="Helvetica" w:cstheme="minorBidi"/>
+          <w:kern w:val="2"/>
+          <w:sz w:val="20"/>
+          <w:szCs w:val="20"/>
+          <w:lang w:eastAsia="en-US"/>
+          <w14:ligatures w14:val="standardContextual"/>
+        </w:rPr>
+      </w:pPr>
+    </w:p>
+    <w:p>
+      <w:pPr>
+        <w:pStyle w:val="NormalWeb"/>
+        <w:spacing w:before="0" w:beforeAutospacing="0" w:after="0" w:afterAutospacing="0"/>
+        <w:jc w:val="both"/>
+        <w:rPr>
+          <w:rFonts w:ascii="Helvetica" w:eastAsiaTheme="minorHAnsi" w:hAnsi="Helvetica" w:cstheme="minorBidi"/>
+          <w:kern w:val="2"/>
+          <w:sz w:val="20"/>
+          <w:szCs w:val="20"/>
+          <w:lang w:eastAsia="en-US"/>
+          <w14:ligatures w14:val="standardContextual"/>
+        </w:rPr>
+      </w:pPr>
+      <w:r>
+        <w:rPr>
+          <w:rFonts w:ascii="Helvetica" w:eastAsiaTheme="minorHAnsi" w:hAnsi="Helvetica" w:cstheme="minorBidi"/>
+          <w:kern w:val="2"/>
+          <w:sz w:val="20"/>
+          <w:szCs w:val="20"/>
+          <w:lang w:eastAsia="en-US"/>
+          <w14:ligatures w14:val="standardContextual"/>
+        </w:rPr>
+        <w:t>For instance, a stock that consistently moves inversely to its peers may be acting as a </w:t>
+      </w:r>
+      <w:r>
+        <w:rPr>
+          <w:rFonts w:ascii="Helvetica" w:eastAsiaTheme="minorHAnsi" w:hAnsi="Helvetica" w:cstheme="minorBidi"/>
+          <w:b/>
+          <w:bCs/>
+          <w:kern w:val="2"/>
+          <w:sz w:val="20"/>
+          <w:szCs w:val="20"/>
+          <w:lang w:eastAsia="en-US"/>
+          <w14:ligatures w14:val="standardContextual"/>
+        </w:rPr>
+        <w:t>natural hedge</w:t>
+      </w:r>
+      <w:r>
+        <w:rPr>
+          <w:rFonts w:ascii="Helvetica" w:eastAsiaTheme="minorHAnsi" w:hAnsi="Helvetica" w:cstheme="minorBidi"/>
+          <w:kern w:val="2"/>
+          <w:sz w:val="20"/>
+          <w:szCs w:val="20"/>
+          <w:lang w:eastAsia="en-US"/>
+          <w14:ligatures w14:val="standardContextual"/>
+        </w:rPr>
+        <w:t>, while unusually high positive correlation may signal </w:t>
+      </w:r>
+      <w:r>
+        <w:rPr>
+          <w:rFonts w:ascii="Helvetica" w:eastAsiaTheme="minorHAnsi" w:hAnsi="Helvetica" w:cstheme="minorBidi"/>
+          <w:b/>
+          <w:bCs/>
+          <w:kern w:val="2"/>
+          <w:sz w:val="20"/>
+          <w:szCs w:val="20"/>
+          <w:lang w:eastAsia="en-US"/>
+          <w14:ligatures w14:val="standardContextual"/>
+        </w:rPr>
+        <w:t>concentration risk</w:t>
+      </w:r>
+      <w:r>
+        <w:rPr>
+          <w:rFonts w:ascii="Helvetica" w:eastAsiaTheme="minorHAnsi" w:hAnsi="Helvetica" w:cstheme="minorBidi"/>
+          <w:kern w:val="2"/>
+          <w:sz w:val="20"/>
+          <w:szCs w:val="20"/>
+          <w:lang w:eastAsia="en-US"/>
+          <w14:ligatures w14:val="standardContextual"/>
+        </w:rPr>
+        <w:t> or latent factor overlap.</w:t>
+      </w:r>
+      <w:r>
+        <w:rPr>
+          <w:rFonts w:ascii="Helvetica" w:eastAsiaTheme="minorHAnsi" w:hAnsi="Helvetica" w:cstheme="minorBidi"/>
+          <w:kern w:val="2"/>
+          <w:sz w:val="20"/>
+          <w:szCs w:val="20"/>
+          <w:lang w:eastAsia="en-US"/>
+          <w14:ligatures w14:val="standardContextual"/>
+        </w:rPr>
+        <w:t xml:space="preserve"> </w:t>
+      </w:r>
+      <w:r>
+        <w:rPr>
+          <w:rFonts w:ascii="Helvetica" w:eastAsiaTheme="minorHAnsi" w:hAnsi="Helvetica" w:cstheme="minorBidi"/>
+          <w:kern w:val="2"/>
+          <w:sz w:val="20"/>
+          <w:szCs w:val="20"/>
+          <w:lang w:eastAsia="en-US"/>
+          <w14:ligatures w14:val="standardContextual"/>
+        </w:rPr>
+        <w:t>From a systematic perspective, cross-sectional correlation analysis is useful for:</w:t>
+      </w:r>
+    </w:p>
+    <w:p>
+      <w:pPr>
+        <w:pStyle w:val="NormalWeb"/>
+        <w:numPr>
+          <w:ilvl w:val="0"/>
+          <w:numId w:val="5"/>
+        </w:numPr>
+        <w:spacing w:before="0" w:beforeAutospacing="0" w:after="0" w:afterAutospacing="0"/>
+        <w:jc w:val="both"/>
+        <w:rPr>
+          <w:rFonts w:ascii="Helvetica" w:eastAsiaTheme="minorHAnsi" w:hAnsi="Helvetica" w:cstheme="minorBidi"/>
+          <w:kern w:val="2"/>
+          <w:sz w:val="20"/>
+          <w:szCs w:val="20"/>
+          <w:lang w:eastAsia="en-US"/>
+          <w14:ligatures w14:val="standardContextual"/>
+        </w:rPr>
+      </w:pPr>
+      <w:r>
+        <w:rPr>
+          <w:rFonts w:ascii="Helvetica" w:eastAsiaTheme="minorHAnsi" w:hAnsi="Helvetica" w:cstheme="minorBidi"/>
+          <w:kern w:val="2"/>
+          <w:sz w:val="20"/>
+          <w:szCs w:val="20"/>
+          <w:lang w:eastAsia="en-US"/>
+          <w14:ligatures w14:val="standardContextual"/>
+        </w:rPr>
+        <w:t>Portfolio </w:t>
+      </w:r>
+      <w:r>
+        <w:rPr>
+          <w:rFonts w:ascii="Helvetica" w:eastAsiaTheme="minorHAnsi" w:hAnsi="Helvetica" w:cstheme="minorBidi"/>
+          <w:b/>
+          <w:bCs/>
+          <w:kern w:val="2"/>
+          <w:sz w:val="20"/>
+          <w:szCs w:val="20"/>
+          <w:lang w:eastAsia="en-US"/>
+          <w14:ligatures w14:val="standardContextual"/>
+        </w:rPr>
+        <w:t>diversification assessment</w:t>
+      </w:r>
+    </w:p>
+    <w:p>
+      <w:pPr>
+        <w:pStyle w:val="NormalWeb"/>
+        <w:numPr>
+          <w:ilvl w:val="0"/>
+          <w:numId w:val="5"/>
+        </w:numPr>
+        <w:spacing w:before="0" w:beforeAutospacing="0" w:after="0" w:afterAutospacing="0"/>
+        <w:jc w:val="both"/>
+        <w:rPr>
+          <w:rFonts w:ascii="Helvetica" w:eastAsiaTheme="minorHAnsi" w:hAnsi="Helvetica" w:cstheme="minorBidi"/>
+          <w:kern w:val="2"/>
+          <w:sz w:val="20"/>
+          <w:szCs w:val="20"/>
+          <w:lang w:eastAsia="en-US"/>
+          <w14:ligatures w14:val="standardContextual"/>
+        </w:rPr>
+      </w:pPr>
+      <w:r>
+        <w:rPr>
+          <w:rFonts w:ascii="Helvetica" w:eastAsiaTheme="minorHAnsi" w:hAnsi="Helvetica" w:cstheme="minorBidi"/>
+          <w:b/>
+          <w:bCs/>
+          <w:kern w:val="2"/>
+          <w:sz w:val="20"/>
+          <w:szCs w:val="20"/>
+          <w:lang w:eastAsia="en-US"/>
+          <w14:ligatures w14:val="standardContextual"/>
+        </w:rPr>
+        <w:t>Risk clustering</w:t>
+      </w:r>
+      <w:r>
+        <w:rPr>
+          <w:rFonts w:ascii="Helvetica" w:eastAsiaTheme="minorHAnsi" w:hAnsi="Helvetica" w:cstheme="minorBidi"/>
+          <w:kern w:val="2"/>
+          <w:sz w:val="20"/>
+          <w:szCs w:val="20"/>
+          <w:lang w:eastAsia="en-US"/>
+          <w14:ligatures w14:val="standardContextual"/>
+        </w:rPr>
+        <w:t> and exposure management</w:t>
+      </w:r>
+    </w:p>
+    <w:p>
+      <w:pPr>
+        <w:pStyle w:val="NormalWeb"/>
+        <w:numPr>
+          <w:ilvl w:val="0"/>
+          <w:numId w:val="5"/>
+        </w:numPr>
+        <w:spacing w:before="0" w:beforeAutospacing="0" w:after="0" w:afterAutospacing="0"/>
+        <w:jc w:val="both"/>
+        <w:rPr>
+          <w:rFonts w:ascii="Helvetica" w:eastAsiaTheme="minorHAnsi" w:hAnsi="Helvetica" w:cstheme="minorBidi"/>
+          <w:kern w:val="2"/>
+          <w:sz w:val="20"/>
+          <w:szCs w:val="20"/>
+          <w:lang w:eastAsia="en-US"/>
+          <w14:ligatures w14:val="standardContextual"/>
+        </w:rPr>
+      </w:pPr>
+      <w:r>
+        <w:rPr>
+          <w:rFonts w:ascii="Helvetica" w:eastAsiaTheme="minorHAnsi" w:hAnsi="Helvetica" w:cstheme="minorBidi"/>
+          <w:kern w:val="2"/>
+          <w:sz w:val="20"/>
+          <w:szCs w:val="20"/>
+          <w:lang w:eastAsia="en-US"/>
+          <w14:ligatures w14:val="standardContextual"/>
+        </w:rPr>
+        <w:t>Identifying </w:t>
+      </w:r>
+      <w:r>
+        <w:rPr>
+          <w:rFonts w:ascii="Helvetica" w:eastAsiaTheme="minorHAnsi" w:hAnsi="Helvetica" w:cstheme="minorBidi"/>
+          <w:b/>
+          <w:bCs/>
+          <w:kern w:val="2"/>
+          <w:sz w:val="20"/>
+          <w:szCs w:val="20"/>
+          <w:lang w:eastAsia="en-US"/>
+          <w14:ligatures w14:val="standardContextual"/>
+        </w:rPr>
+        <w:t>crowded trades</w:t>
+      </w:r>
+    </w:p>
+    <w:p>
+      <w:pPr>
+        <w:pStyle w:val="NormalWeb"/>
+        <w:numPr>
+          <w:ilvl w:val="0"/>
+          <w:numId w:val="5"/>
+        </w:numPr>
+        <w:spacing w:before="0" w:beforeAutospacing="0" w:after="0" w:afterAutospacing="0"/>
+        <w:jc w:val="both"/>
+        <w:rPr>
+          <w:rFonts w:ascii="Helvetica" w:eastAsiaTheme="minorHAnsi" w:hAnsi="Helvetica" w:cstheme="minorBidi"/>
+          <w:kern w:val="2"/>
+          <w:sz w:val="20"/>
+          <w:szCs w:val="20"/>
+          <w:lang w:eastAsia="en-US"/>
+          <w14:ligatures w14:val="standardContextual"/>
+        </w:rPr>
+      </w:pPr>
+      <w:r>
+        <w:rPr>
+          <w:rFonts w:ascii="Helvetica" w:eastAsiaTheme="minorHAnsi" w:hAnsi="Helvetica" w:cstheme="minorBidi"/>
+          <w:kern w:val="2"/>
+          <w:sz w:val="20"/>
+          <w:szCs w:val="20"/>
+          <w:lang w:eastAsia="en-US"/>
+          <w14:ligatures w14:val="standardContextual"/>
+        </w:rPr>
+        <w:t>Constructing </w:t>
+      </w:r>
+      <w:r>
+        <w:rPr>
+          <w:rFonts w:ascii="Helvetica" w:eastAsiaTheme="minorHAnsi" w:hAnsi="Helvetica" w:cstheme="minorBidi"/>
+          <w:b/>
+          <w:bCs/>
+          <w:kern w:val="2"/>
+          <w:sz w:val="20"/>
+          <w:szCs w:val="20"/>
+          <w:lang w:eastAsia="en-US"/>
+          <w14:ligatures w14:val="standardContextual"/>
+        </w:rPr>
+        <w:t>pair or relative-value strategies</w:t>
+      </w:r>
+    </w:p>
+    <w:p>
+      <w:pPr>
+        <w:pStyle w:val="NormalWeb"/>
+        <w:numPr>
+          <w:ilvl w:val="0"/>
+          <w:numId w:val="5"/>
+        </w:numPr>
+        <w:spacing w:before="0" w:beforeAutospacing="0" w:after="0" w:afterAutospacing="0"/>
+        <w:jc w:val="both"/>
+        <w:rPr>
+          <w:rFonts w:ascii="Helvetica" w:eastAsiaTheme="minorHAnsi" w:hAnsi="Helvetica" w:cstheme="minorBidi"/>
+          <w:kern w:val="2"/>
+          <w:sz w:val="20"/>
+          <w:szCs w:val="20"/>
+          <w:lang w:eastAsia="en-US"/>
+          <w14:ligatures w14:val="standardContextual"/>
+        </w:rPr>
+      </w:pPr>
+      <w:r>
+        <w:rPr>
+          <w:rFonts w:ascii="Helvetica" w:eastAsiaTheme="minorHAnsi" w:hAnsi="Helvetica" w:cstheme="minorBidi"/>
+          <w:kern w:val="2"/>
+          <w:sz w:val="20"/>
+          <w:szCs w:val="20"/>
+          <w:lang w:eastAsia="en-US"/>
+          <w14:ligatures w14:val="standardContextual"/>
+        </w:rPr>
+        <w:t>Detecting </w:t>
+      </w:r>
+      <w:r>
+        <w:rPr>
+          <w:rFonts w:ascii="Helvetica" w:eastAsiaTheme="minorHAnsi" w:hAnsi="Helvetica" w:cstheme="minorBidi"/>
+          <w:b/>
+          <w:bCs/>
+          <w:kern w:val="2"/>
+          <w:sz w:val="20"/>
+          <w:szCs w:val="20"/>
+          <w:lang w:eastAsia="en-US"/>
+          <w14:ligatures w14:val="standardContextual"/>
+        </w:rPr>
+        <w:t>regime shifts</w:t>
+      </w:r>
+      <w:r>
+        <w:rPr>
+          <w:rFonts w:ascii="Helvetica" w:eastAsiaTheme="minorHAnsi" w:hAnsi="Helvetica" w:cstheme="minorBidi"/>
+          <w:kern w:val="2"/>
+          <w:sz w:val="20"/>
+          <w:szCs w:val="20"/>
+          <w:lang w:eastAsia="en-US"/>
+          <w14:ligatures w14:val="standardContextual"/>
+        </w:rPr>
+        <w:t> when correlations change abruptly</w:t>
+      </w:r>
+    </w:p>
+    <w:p>
+      <w:pPr>
+        <w:pStyle w:val="NormalWeb"/>
+        <w:spacing w:before="0" w:beforeAutospacing="0" w:after="0" w:afterAutospacing="0"/>
+        <w:jc w:val="both"/>
+        <w:rPr>
+          <w:rFonts w:ascii="Helvetica" w:eastAsiaTheme="minorHAnsi" w:hAnsi="Helvetica" w:cstheme="minorBidi"/>
+          <w:kern w:val="2"/>
+          <w:sz w:val="20"/>
+          <w:szCs w:val="20"/>
+          <w:lang w:eastAsia="en-US"/>
+          <w14:ligatures w14:val="standardContextual"/>
+        </w:rPr>
+      </w:pPr>
+    </w:p>
+    <w:p>
+      <w:pPr>
+        <w:pStyle w:val="NormalWeb"/>
+        <w:spacing w:before="0" w:beforeAutospacing="0" w:after="0" w:afterAutospacing="0"/>
+        <w:jc w:val="both"/>
+        <w:rPr>
+          <w:rFonts w:ascii="Helvetica" w:eastAsiaTheme="minorHAnsi" w:hAnsi="Helvetica" w:cstheme="minorBidi"/>
+          <w:kern w:val="2"/>
+          <w:sz w:val="20"/>
+          <w:szCs w:val="20"/>
+          <w:lang w:eastAsia="en-US"/>
+          <w14:ligatures w14:val="standardContextual"/>
+        </w:rPr>
+      </w:pPr>
+      <w:r>
+        <w:rPr>
+          <w:rFonts w:ascii="Helvetica" w:eastAsiaTheme="minorHAnsi" w:hAnsi="Helvetica" w:cstheme="minorBidi"/>
+          <w:kern w:val="2"/>
+          <w:sz w:val="20"/>
+          <w:szCs w:val="20"/>
+          <w:lang w:eastAsia="en-US"/>
+          <w14:ligatures w14:val="standardContextual"/>
+        </w:rPr>
+        <w:lastRenderedPageBreak/>
+        <w:t>Rolling correlation measures are often used to capture the </w:t>
+      </w:r>
+      <w:r>
+        <w:rPr>
+          <w:rFonts w:ascii="Helvetica" w:eastAsiaTheme="minorHAnsi" w:hAnsi="Helvetica" w:cstheme="minorBidi"/>
+          <w:b/>
+          <w:bCs/>
+          <w:kern w:val="2"/>
+          <w:sz w:val="20"/>
+          <w:szCs w:val="20"/>
+          <w:lang w:eastAsia="en-US"/>
+          <w14:ligatures w14:val="standardContextual"/>
+        </w:rPr>
+        <w:t>dynamic nature</w:t>
+      </w:r>
+      <w:r>
+        <w:rPr>
+          <w:rFonts w:ascii="Helvetica" w:eastAsiaTheme="minorHAnsi" w:hAnsi="Helvetica" w:cstheme="minorBidi"/>
+          <w:kern w:val="2"/>
+          <w:sz w:val="20"/>
+          <w:szCs w:val="20"/>
+          <w:lang w:eastAsia="en-US"/>
+          <w14:ligatures w14:val="standardContextual"/>
+        </w:rPr>
+        <w:t> of these relationships, particularly during periods of market stress when correlations tend to increase.</w:t>
+      </w:r>
+    </w:p>
+    <w:p>
+      <w:pPr>
+        <w:jc w:val="both"/>
+        <w:rPr>
+          <w:rFonts w:ascii="Helvetica" w:hAnsi="Helvetica"/>
+          <w:sz w:val="20"/>
+          <w:szCs w:val="20"/>
+        </w:rPr>
+      </w:pPr>
+    </w:p>
+    <w:p>
+      <w:pPr>
+        <w:jc w:val="both"/>
+        <w:rPr>
+          <w:rFonts w:ascii="Helvetica" w:hAnsi="Helvetica"/>
+          <w:sz w:val="20"/>
+          <w:szCs w:val="20"/>
+        </w:rPr>
+      </w:pPr>
+      <w:r>
+        <w:rPr>
+          <w:rFonts w:ascii="Helvetica" w:hAnsi="Helvetica"/>
+          <w:sz w:val="20"/>
+          <w:szCs w:val="20"/>
+        </w:rPr>
+        <w:t>When we ran the</w:t>
+      </w:r>
+      <w:r>
+        <w:rPr>
+          <w:rFonts w:ascii="Helvetica" w:hAnsi="Helvetica"/>
+          <w:sz w:val="20"/>
+          <w:szCs w:val="20"/>
+        </w:rPr>
+        <w:t xml:space="preserve"> 30-day</w:t>
+      </w:r>
+      <w:r>
+        <w:rPr>
+          <w:rFonts w:ascii="Helvetica" w:hAnsi="Helvetica"/>
+          <w:sz w:val="20"/>
+          <w:szCs w:val="20"/>
+        </w:rPr>
+        <w:t xml:space="preserve"> rolling window</w:t>
+      </w:r>
+      <w:r>
+        <w:rPr>
+          <w:rFonts w:ascii="Helvetica" w:hAnsi="Helvetica"/>
+          <w:sz w:val="20"/>
+          <w:szCs w:val="20"/>
+        </w:rPr>
+        <w:t xml:space="preserve"> for </w:t>
+      </w:r>
+      <w:r>
+        <w:rPr>
+          <w:rFonts w:ascii="Helvetica" w:hAnsi="Helvetica"/>
+          <w:sz w:val="20"/>
+          <w:szCs w:val="20"/>
+        </w:rPr>
+        <w:t>a random pick in each asset class, we plotted their correlation with their respective peers.</w:t>
+      </w:r>
+    </w:p>
+    <w:p>
+      <w:pPr>
+        <w:jc w:val="both"/>
+        <w:rPr>
+          <w:rFonts w:ascii="Helvetica" w:hAnsi="Helvetica"/>
+          <w:sz w:val="20"/>
+          <w:szCs w:val="20"/>
+        </w:rPr>
+      </w:pPr>
+    </w:p>
+    <w:p>
+      <w:pPr>
+        <w:jc w:val="both"/>
+        <w:rPr>
+          <w:rFonts w:ascii="Helvetica" w:hAnsi="Helvetica"/>
+          <w:sz w:val="20"/>
+          <w:szCs w:val="20"/>
+        </w:rPr>
+      </w:pPr>
+      <w:r>
+        <w:rPr>
+          <w:rFonts w:ascii="Helvetica" w:hAnsi="Helvetica"/>
+          <w:sz w:val="20"/>
+          <w:szCs w:val="20"/>
+        </w:rPr>
+        <w:drawing>
+          <wp:inline distT="0" distB="0" distL="0" distR="0" wp14:anchorId="7E4A1B0A" wp14:editId="6EFA0F23">
+            <wp:extent cx="5731510" cy="2120265"/>
+            <wp:effectExtent l="0" t="0" r="0" b="635"/>
+            <wp:docPr id="1626704224" name="Picture 1"/>
+            <wp:cNvGraphicFramePr>
+              <a:graphicFrameLocks xmlns:a="http://schemas.openxmlformats.org/drawingml/2006/main" noChangeAspect="1"/>
+            </wp:cNvGraphicFramePr>
+            <a:graphic xmlns:a="http://schemas.openxmlformats.org/drawingml/2006/main">
+              <a:graphicData uri="http://schemas.openxmlformats.org/drawingml/2006/picture">
+                <pic:pic xmlns:pic="http://schemas.openxmlformats.org/drawingml/2006/picture">
+                  <pic:nvPicPr>
+                    <pic:cNvPr id="1626704224" name=""/>
+                    <pic:cNvPicPr/>
+                  </pic:nvPicPr>
+                  <pic:blipFill>
+                    <a:blip r:embed="rId14"/>
+                    <a:stretch>
+                      <a:fillRect/>
+                    </a:stretch>
+                  </pic:blipFill>
+                  <pic:spPr>
+                    <a:xfrm>
+                      <a:off x="0" y="0"/>
+                      <a:ext cx="5731510" cy="2120265"/>
+                    </a:xfrm>
+                    <a:prstGeom prst="rect">
+                      <a:avLst/>
+                    </a:prstGeom>
+                  </pic:spPr>
+                </pic:pic>
+              </a:graphicData>
+            </a:graphic>
+          </wp:inline>
+        </w:drawing>
+      </w:r>
+    </w:p>
+    <w:p>
+      <w:pPr>
+        <w:pStyle w:val="NormalWeb"/>
+        <w:spacing w:before="0" w:beforeAutospacing="0" w:after="0" w:afterAutospacing="0"/>
+        <w:rPr>
+          <w:rFonts w:ascii="Helvetica" w:eastAsiaTheme="minorHAnsi" w:hAnsi="Helvetica" w:cstheme="minorBidi"/>
+          <w:kern w:val="2"/>
+          <w:sz w:val="20"/>
+          <w:szCs w:val="20"/>
+          <w:lang w:eastAsia="en-US"/>
+          <w14:ligatures w14:val="standardContextual"/>
+        </w:rPr>
+      </w:pPr>
+      <w:r>
+        <w:rPr>
+          <w:rFonts w:ascii="Helvetica" w:eastAsiaTheme="minorHAnsi" w:hAnsi="Helvetica" w:cstheme="minorBidi"/>
+          <w:kern w:val="2"/>
+          <w:sz w:val="20"/>
+          <w:szCs w:val="20"/>
+          <w:lang w:eastAsia="en-US"/>
+          <w14:ligatures w14:val="standardContextual"/>
+        </w:rPr>
+        <w:t>Interestingly, when comparing AAPL with its peers, we observe </w:t>
+      </w:r>
+      <w:r>
+        <w:rPr>
+          <w:rFonts w:ascii="Helvetica" w:eastAsiaTheme="minorHAnsi" w:hAnsi="Helvetica" w:cstheme="minorBidi"/>
+          <w:b/>
+          <w:bCs/>
+          <w:kern w:val="2"/>
+          <w:sz w:val="20"/>
+          <w:szCs w:val="20"/>
+          <w:lang w:eastAsia="en-US"/>
+          <w14:ligatures w14:val="standardContextual"/>
+        </w:rPr>
+        <w:t>highly similar rolling correlation dynamics over time</w:t>
+      </w:r>
+      <w:r>
+        <w:rPr>
+          <w:rFonts w:ascii="Helvetica" w:eastAsiaTheme="minorHAnsi" w:hAnsi="Helvetica" w:cstheme="minorBidi"/>
+          <w:kern w:val="2"/>
+          <w:sz w:val="20"/>
+          <w:szCs w:val="20"/>
+          <w:lang w:eastAsia="en-US"/>
+          <w14:ligatures w14:val="standardContextual"/>
+        </w:rPr>
+        <w:t>. A notable pattern emerges around periods of macroeconomic stress (indicated by the vertical red bands), during which correlations </w:t>
+      </w:r>
+      <w:r>
+        <w:rPr>
+          <w:rFonts w:ascii="Helvetica" w:eastAsiaTheme="minorHAnsi" w:hAnsi="Helvetica" w:cstheme="minorBidi"/>
+          <w:b/>
+          <w:bCs/>
+          <w:kern w:val="2"/>
+          <w:sz w:val="20"/>
+          <w:szCs w:val="20"/>
+          <w:lang w:eastAsia="en-US"/>
+          <w14:ligatures w14:val="standardContextual"/>
+        </w:rPr>
+        <w:t>consistently rise to the 0.6–0.9 range</w:t>
+      </w:r>
+      <w:r>
+        <w:rPr>
+          <w:rFonts w:ascii="Helvetica" w:eastAsiaTheme="minorHAnsi" w:hAnsi="Helvetica" w:cstheme="minorBidi"/>
+          <w:kern w:val="2"/>
+          <w:sz w:val="20"/>
+          <w:szCs w:val="20"/>
+          <w:lang w:eastAsia="en-US"/>
+          <w14:ligatures w14:val="standardContextual"/>
+        </w:rPr>
+        <w:t>.</w:t>
+      </w:r>
+    </w:p>
+    <w:p>
+      <w:pPr>
+        <w:pStyle w:val="NormalWeb"/>
+        <w:spacing w:before="0" w:beforeAutospacing="0" w:after="0" w:afterAutospacing="0"/>
+        <w:rPr>
+          <w:rFonts w:ascii="Helvetica" w:eastAsiaTheme="minorHAnsi" w:hAnsi="Helvetica" w:cstheme="minorBidi"/>
+          <w:kern w:val="2"/>
+          <w:sz w:val="20"/>
+          <w:szCs w:val="20"/>
+          <w:lang w:eastAsia="en-US"/>
+          <w14:ligatures w14:val="standardContextual"/>
+        </w:rPr>
+      </w:pPr>
+    </w:p>
+    <w:p>
+      <w:pPr>
+        <w:pStyle w:val="NormalWeb"/>
+        <w:spacing w:before="0" w:beforeAutospacing="0" w:after="0" w:afterAutospacing="0"/>
+        <w:rPr>
+          <w:rFonts w:ascii="Helvetica" w:eastAsiaTheme="minorHAnsi" w:hAnsi="Helvetica" w:cstheme="minorBidi"/>
+          <w:kern w:val="2"/>
+          <w:sz w:val="20"/>
+          <w:szCs w:val="20"/>
+          <w:lang w:eastAsia="en-US"/>
+          <w14:ligatures w14:val="standardContextual"/>
+        </w:rPr>
+      </w:pPr>
+      <w:r>
+        <w:rPr>
+          <w:rFonts w:ascii="Helvetica" w:eastAsiaTheme="minorHAnsi" w:hAnsi="Helvetica" w:cstheme="minorBidi"/>
+          <w:kern w:val="2"/>
+          <w:sz w:val="20"/>
+          <w:szCs w:val="20"/>
+          <w:lang w:eastAsia="en-US"/>
+          <w14:ligatures w14:val="standardContextual"/>
+        </w:rPr>
+        <w:t>This behaviour reflects a well-documented phenomenon in financial markets: </w:t>
+      </w:r>
+      <w:r>
+        <w:rPr>
+          <w:rFonts w:ascii="Helvetica" w:eastAsiaTheme="minorHAnsi" w:hAnsi="Helvetica" w:cstheme="minorBidi"/>
+          <w:b/>
+          <w:bCs/>
+          <w:kern w:val="2"/>
+          <w:sz w:val="20"/>
+          <w:szCs w:val="20"/>
+          <w:lang w:eastAsia="en-US"/>
+          <w14:ligatures w14:val="standardContextual"/>
+        </w:rPr>
+        <w:t>correlations tend to spike during risk-off regimes</w:t>
+      </w:r>
+      <w:r>
+        <w:rPr>
+          <w:rFonts w:ascii="Helvetica" w:eastAsiaTheme="minorHAnsi" w:hAnsi="Helvetica" w:cstheme="minorBidi"/>
+          <w:kern w:val="2"/>
+          <w:sz w:val="20"/>
+          <w:szCs w:val="20"/>
+          <w:lang w:eastAsia="en-US"/>
+          <w14:ligatures w14:val="standardContextual"/>
+        </w:rPr>
+        <w:t>. In such periods, equities are broadly perceived as risky assets, leading to </w:t>
+      </w:r>
+      <w:r>
+        <w:rPr>
+          <w:rFonts w:ascii="Helvetica" w:eastAsiaTheme="minorHAnsi" w:hAnsi="Helvetica" w:cstheme="minorBidi"/>
+          <w:b/>
+          <w:bCs/>
+          <w:kern w:val="2"/>
+          <w:sz w:val="20"/>
+          <w:szCs w:val="20"/>
+          <w:lang w:eastAsia="en-US"/>
+          <w14:ligatures w14:val="standardContextual"/>
+        </w:rPr>
+        <w:t>synchronous selling across stocks regardless of firm-specific fundamentals</w:t>
+      </w:r>
+      <w:r>
+        <w:rPr>
+          <w:rFonts w:ascii="Helvetica" w:eastAsiaTheme="minorHAnsi" w:hAnsi="Helvetica" w:cstheme="minorBidi"/>
+          <w:kern w:val="2"/>
+          <w:sz w:val="20"/>
+          <w:szCs w:val="20"/>
+          <w:lang w:eastAsia="en-US"/>
+          <w14:ligatures w14:val="standardContextual"/>
+        </w:rPr>
+        <w:t>. As a result, idiosyncratic differences diminish and common market factors dominate, driving stronger co-movement across equity returns.</w:t>
+      </w:r>
+    </w:p>
+    <w:p>
+      <w:pPr>
+        <w:jc w:val="both"/>
+        <w:rPr>
+          <w:rFonts w:ascii="Helvetica" w:hAnsi="Helvetica"/>
+          <w:sz w:val="20"/>
+          <w:szCs w:val="20"/>
+        </w:rPr>
+      </w:pPr>
+    </w:p>
+    <w:p>
+      <w:pPr>
+        <w:jc w:val="both"/>
+        <w:rPr>
+          <w:rFonts w:ascii="Helvetica" w:hAnsi="Helvetica"/>
+          <w:sz w:val="20"/>
+          <w:szCs w:val="20"/>
+        </w:rPr>
+      </w:pPr>
+      <w:r>
+        <w:rPr>
+          <w:rFonts w:ascii="Helvetica" w:hAnsi="Helvetica"/>
+          <w:sz w:val="20"/>
+          <w:szCs w:val="20"/>
+        </w:rPr>
+        <w:drawing>
+          <wp:inline distT="0" distB="0" distL="0" distR="0" wp14:anchorId="731AE5C5" wp14:editId="5DC4CA39">
+            <wp:extent cx="5731510" cy="2105660"/>
+            <wp:effectExtent l="0" t="0" r="0" b="2540"/>
+            <wp:docPr id="1534177195" name="Picture 1"/>
+            <wp:cNvGraphicFramePr>
+              <a:graphicFrameLocks xmlns:a="http://schemas.openxmlformats.org/drawingml/2006/main" noChangeAspect="1"/>
+            </wp:cNvGraphicFramePr>
+            <a:graphic xmlns:a="http://schemas.openxmlformats.org/drawingml/2006/main">
+              <a:graphicData uri="http://schemas.openxmlformats.org/drawingml/2006/picture">
+                <pic:pic xmlns:pic="http://schemas.openxmlformats.org/drawingml/2006/picture">
+                  <pic:nvPicPr>
+                    <pic:cNvPr id="1534177195" name=""/>
+                    <pic:cNvPicPr/>
+                  </pic:nvPicPr>
+                  <pic:blipFill>
+                    <a:blip r:embed="rId15"/>
+                    <a:stretch>
+                      <a:fillRect/>
+                    </a:stretch>
+                  </pic:blipFill>
+                  <pic:spPr>
+                    <a:xfrm>
+                      <a:off x="0" y="0"/>
+                      <a:ext cx="5731510" cy="2105660"/>
+                    </a:xfrm>
+                    <a:prstGeom prst="rect">
+                      <a:avLst/>
+                    </a:prstGeom>
+                  </pic:spPr>
+                </pic:pic>
+              </a:graphicData>
+            </a:graphic>
+          </wp:inline>
+        </w:drawing>
+      </w:r>
+    </w:p>
+    <w:p>
+      <w:pPr>
+        <w:jc w:val="both"/>
+        <w:rPr>
+          <w:rFonts w:ascii="Helvetica" w:hAnsi="Helvetica"/>
+          <w:sz w:val="20"/>
+          <w:szCs w:val="20"/>
+        </w:rPr>
+      </w:pPr>
+      <w:r>
+        <w:rPr>
+          <w:rFonts w:ascii="Helvetica" w:hAnsi="Helvetica"/>
+          <w:sz w:val="20"/>
+          <w:szCs w:val="20"/>
+        </w:rPr>
+        <w:t xml:space="preserve">When we picked </w:t>
+      </w:r>
+      <w:r>
+        <w:rPr>
+          <w:rFonts w:ascii="Helvetica" w:hAnsi="Helvetica"/>
+          <w:sz w:val="20"/>
+          <w:szCs w:val="20"/>
+        </w:rPr>
+        <w:t xml:space="preserve">EURUSD=X against its other </w:t>
+      </w:r>
+      <w:r>
+        <w:rPr>
+          <w:rFonts w:ascii="Helvetica" w:hAnsi="Helvetica"/>
+          <w:sz w:val="20"/>
+          <w:szCs w:val="20"/>
+        </w:rPr>
+        <w:t xml:space="preserve">peers, </w:t>
+      </w:r>
+      <w:r>
+        <w:rPr>
+          <w:rFonts w:ascii="Helvetica" w:hAnsi="Helvetica"/>
+          <w:sz w:val="20"/>
+          <w:szCs w:val="20"/>
+        </w:rPr>
+        <w:t xml:space="preserve">we start to notice some interesting </w:t>
+      </w:r>
+      <w:r>
+        <w:rPr>
+          <w:rFonts w:ascii="Helvetica" w:hAnsi="Helvetica"/>
+          <w:sz w:val="20"/>
+          <w:szCs w:val="20"/>
+        </w:rPr>
+        <w:t xml:space="preserve">patterns in the rolling correlation </w:t>
+      </w:r>
+      <w:r>
+        <w:rPr>
+          <w:rFonts w:ascii="Helvetica" w:hAnsi="Helvetica"/>
+          <w:sz w:val="20"/>
+          <w:szCs w:val="20"/>
+        </w:rPr>
+        <w:t xml:space="preserve">chart. </w:t>
+      </w:r>
+      <w:r>
+        <w:rPr>
+          <w:rFonts w:ascii="Helvetica" w:hAnsi="Helvetica"/>
+          <w:sz w:val="20"/>
+          <w:szCs w:val="20"/>
+        </w:rPr>
+        <w:t xml:space="preserve">AUDSUD=X, GBRUSD=X and </w:t>
+      </w:r>
+      <w:r>
+        <w:rPr>
+          <w:rFonts w:ascii="Helvetica" w:hAnsi="Helvetica"/>
+          <w:sz w:val="20"/>
+          <w:szCs w:val="20"/>
+        </w:rPr>
+        <w:t xml:space="preserve">NZDUSD=X </w:t>
+      </w:r>
+      <w:r>
+        <w:rPr>
+          <w:rFonts w:ascii="Helvetica" w:hAnsi="Helvetica"/>
+          <w:sz w:val="20"/>
+          <w:szCs w:val="20"/>
+        </w:rPr>
+        <w:t xml:space="preserve">all displayed positive correlation with </w:t>
+      </w:r>
+      <w:r>
+        <w:rPr>
+          <w:rFonts w:ascii="Helvetica" w:hAnsi="Helvetica"/>
+          <w:sz w:val="20"/>
+          <w:szCs w:val="20"/>
+        </w:rPr>
+        <w:t>EURUSD=X</w:t>
+      </w:r>
+      <w:r>
+        <w:rPr>
+          <w:rFonts w:ascii="Helvetica" w:hAnsi="Helvetica"/>
+          <w:sz w:val="20"/>
+          <w:szCs w:val="20"/>
+        </w:rPr>
+        <w:t xml:space="preserve">, while </w:t>
+      </w:r>
+      <w:r>
+        <w:rPr>
+          <w:rFonts w:ascii="Helvetica" w:hAnsi="Helvetica"/>
+          <w:sz w:val="20"/>
+          <w:szCs w:val="20"/>
+        </w:rPr>
+        <w:t>USDCA</w:t>
+      </w:r>
+      <w:r>
+        <w:rPr>
+          <w:rFonts w:ascii="Helvetica" w:hAnsi="Helvetica"/>
+          <w:sz w:val="20"/>
+          <w:szCs w:val="20"/>
+        </w:rPr>
+        <w:t>D</w:t>
+      </w:r>
+      <w:r>
+        <w:rPr>
+          <w:rFonts w:ascii="Helvetica" w:hAnsi="Helvetica"/>
+          <w:sz w:val="20"/>
+          <w:szCs w:val="20"/>
+        </w:rPr>
+        <w:t xml:space="preserve">=X, </w:t>
+      </w:r>
+      <w:r>
+        <w:rPr>
+          <w:rFonts w:ascii="Helvetica" w:hAnsi="Helvetica"/>
+          <w:sz w:val="20"/>
+          <w:szCs w:val="20"/>
+        </w:rPr>
+        <w:t xml:space="preserve">USDCHF=X and </w:t>
+      </w:r>
+      <w:r>
+        <w:rPr>
+          <w:rFonts w:ascii="Helvetica" w:hAnsi="Helvetica"/>
+          <w:sz w:val="20"/>
+          <w:szCs w:val="20"/>
+        </w:rPr>
+        <w:t>USDJPY=X all showed negative correlations</w:t>
+      </w:r>
+      <w:r>
+        <w:rPr>
+          <w:rFonts w:ascii="Helvetica" w:hAnsi="Helvetica"/>
+          <w:sz w:val="20"/>
+          <w:szCs w:val="20"/>
+        </w:rPr>
+        <w:t xml:space="preserve">. </w:t>
+      </w:r>
+      <w:r>
+        <w:rPr>
+          <w:rFonts w:ascii="Helvetica" w:hAnsi="Helvetica"/>
+          <w:sz w:val="20"/>
+          <w:szCs w:val="20"/>
+        </w:rPr>
+        <w:t xml:space="preserve">But further inspection </w:t>
+      </w:r>
+      <w:r>
+        <w:rPr>
+          <w:rFonts w:ascii="Helvetica" w:hAnsi="Helvetica"/>
+          <w:sz w:val="20"/>
+          <w:szCs w:val="20"/>
+        </w:rPr>
+        <w:t>yielded the fact that USD</w:t>
+      </w:r>
+      <w:r>
+        <w:rPr>
+          <w:rFonts w:ascii="Helvetica" w:hAnsi="Helvetica"/>
+          <w:sz w:val="20"/>
+          <w:szCs w:val="20"/>
+        </w:rPr>
+        <w:t xml:space="preserve"> was the base currency for </w:t>
+      </w:r>
+      <w:r>
+        <w:rPr>
+          <w:rFonts w:ascii="Helvetica" w:hAnsi="Helvetica"/>
+          <w:sz w:val="20"/>
+          <w:szCs w:val="20"/>
+        </w:rPr>
+        <w:t>USDCAD=X, USDCHF=X and USDJPY=X</w:t>
+      </w:r>
+      <w:r>
+        <w:rPr>
+          <w:rFonts w:ascii="Helvetica" w:hAnsi="Helvetica"/>
+          <w:sz w:val="20"/>
+          <w:szCs w:val="20"/>
+        </w:rPr>
+        <w:t xml:space="preserve">. Therefore, extra care has to be taken </w:t>
+      </w:r>
+      <w:r>
+        <w:rPr>
+          <w:rFonts w:ascii="Helvetica" w:hAnsi="Helvetica"/>
+          <w:sz w:val="20"/>
+          <w:szCs w:val="20"/>
+        </w:rPr>
+        <w:t>when analysing the rolling correlations of FX pairs, since the order of the base currency matters and needs to be constant.</w:t>
+      </w:r>
+    </w:p>
+    <w:p>
+      <w:pPr>
+        <w:jc w:val="both"/>
+        <w:rPr>
+          <w:rFonts w:ascii="Helvetica" w:hAnsi="Helvetica"/>
+          <w:sz w:val="20"/>
+          <w:szCs w:val="20"/>
+        </w:rPr>
+      </w:pPr>
+      <w:r>
+        <w:rPr>
+          <w:rFonts w:ascii="Helvetica" w:hAnsi="Helvetica"/>
+          <w:sz w:val="20"/>
+          <w:szCs w:val="20"/>
+        </w:rPr>
+        <w:lastRenderedPageBreak/>
+        <w:drawing>
+          <wp:inline distT="0" distB="0" distL="0" distR="0" wp14:anchorId="64F30A1E" wp14:editId="65834B11">
+            <wp:extent cx="5731510" cy="2120265"/>
+            <wp:effectExtent l="0" t="0" r="0" b="635"/>
+            <wp:docPr id="1147661097" name="Picture 1"/>
+            <wp:cNvGraphicFramePr>
+              <a:graphicFrameLocks xmlns:a="http://schemas.openxmlformats.org/drawingml/2006/main" noChangeAspect="1"/>
+            </wp:cNvGraphicFramePr>
+            <a:graphic xmlns:a="http://schemas.openxmlformats.org/drawingml/2006/main">
+              <a:graphicData uri="http://schemas.openxmlformats.org/drawingml/2006/picture">
+                <pic:pic xmlns:pic="http://schemas.openxmlformats.org/drawingml/2006/picture">
+                  <pic:nvPicPr>
+                    <pic:cNvPr id="1147661097" name=""/>
+                    <pic:cNvPicPr/>
+                  </pic:nvPicPr>
+                  <pic:blipFill>
+                    <a:blip r:embed="rId16"/>
+                    <a:stretch>
+                      <a:fillRect/>
+                    </a:stretch>
+                  </pic:blipFill>
+                  <pic:spPr>
+                    <a:xfrm>
+                      <a:off x="0" y="0"/>
+                      <a:ext cx="5731510" cy="2120265"/>
+                    </a:xfrm>
+                    <a:prstGeom prst="rect">
+                      <a:avLst/>
+                    </a:prstGeom>
+                  </pic:spPr>
+                </pic:pic>
+              </a:graphicData>
+            </a:graphic>
+          </wp:inline>
+        </w:drawing>
+      </w:r>
+    </w:p>
+    <w:p>
+      <w:pPr>
+        <w:jc w:val="both"/>
+        <w:rPr>
+          <w:rFonts w:ascii="Helvetica" w:hAnsi="Helvetica"/>
+          <w:sz w:val="20"/>
+          <w:szCs w:val="20"/>
+        </w:rPr>
+      </w:pPr>
+      <w:r>
+        <w:rPr>
+          <w:rFonts w:ascii="Helvetica" w:hAnsi="Helvetica"/>
+          <w:sz w:val="20"/>
+          <w:szCs w:val="20"/>
+        </w:rPr>
+        <w:drawing>
+          <wp:inline distT="0" distB="0" distL="0" distR="0" wp14:anchorId="12E68241" wp14:editId="7BCFFD66">
+            <wp:extent cx="5731510" cy="2120265"/>
+            <wp:effectExtent l="0" t="0" r="0" b="635"/>
+            <wp:docPr id="1391851299" name="Picture 1"/>
+            <wp:cNvGraphicFramePr>
+              <a:graphicFrameLocks xmlns:a="http://schemas.openxmlformats.org/drawingml/2006/main" noChangeAspect="1"/>
+            </wp:cNvGraphicFramePr>
+            <a:graphic xmlns:a="http://schemas.openxmlformats.org/drawingml/2006/main">
+              <a:graphicData uri="http://schemas.openxmlformats.org/drawingml/2006/picture">
+                <pic:pic xmlns:pic="http://schemas.openxmlformats.org/drawingml/2006/picture">
+                  <pic:nvPicPr>
+                    <pic:cNvPr id="1391851299" name=""/>
+                    <pic:cNvPicPr/>
+                  </pic:nvPicPr>
+                  <pic:blipFill>
+                    <a:blip r:embed="rId17"/>
+                    <a:stretch>
+                      <a:fillRect/>
+                    </a:stretch>
+                  </pic:blipFill>
+                  <pic:spPr>
+                    <a:xfrm>
+                      <a:off x="0" y="0"/>
+                      <a:ext cx="5731510" cy="2120265"/>
+                    </a:xfrm>
+                    <a:prstGeom prst="rect">
+                      <a:avLst/>
+                    </a:prstGeom>
+                  </pic:spPr>
+                </pic:pic>
+              </a:graphicData>
+            </a:graphic>
+          </wp:inline>
+        </w:drawing>
+      </w:r>
+    </w:p>
+    <w:p>
+      <w:pPr>
+        <w:jc w:val="both"/>
+        <w:rPr>
+          <w:rFonts w:ascii="Helvetica" w:hAnsi="Helvetica"/>
+          <w:sz w:val="20"/>
+          <w:szCs w:val="20"/>
+        </w:rPr>
+      </w:pPr>
+    </w:p>
+    <w:p>
+      <w:pPr>
+        <w:jc w:val="both"/>
+        <w:rPr>
+          <w:rFonts w:ascii="Helvetica" w:hAnsi="Helvetica"/>
+          <w:sz w:val="20"/>
+          <w:szCs w:val="20"/>
+        </w:rPr>
+      </w:pPr>
+      <w:r>
+        <w:rPr>
+          <w:rFonts w:ascii="Helvetica" w:hAnsi="Helvetica"/>
+          <w:sz w:val="20"/>
+          <w:szCs w:val="20"/>
+        </w:rPr>
+        <w:t>Commodities and rates display behaviour analogous to equities, with assets within each category showing </w:t>
+      </w:r>
+      <w:r>
+        <w:rPr>
+          <w:rFonts w:ascii="Helvetica" w:hAnsi="Helvetica"/>
+          <w:b/>
+          <w:bCs/>
+          <w:sz w:val="20"/>
+          <w:szCs w:val="20"/>
+        </w:rPr>
+        <w:t>consistent co-movement dynamics across time</w:t>
+      </w:r>
+      <w:r>
+        <w:rPr>
+          <w:rFonts w:ascii="Helvetica" w:hAnsi="Helvetica"/>
+          <w:sz w:val="20"/>
+          <w:szCs w:val="20"/>
+        </w:rPr>
+        <w:t>, reflecting their sensitivity to common macroeconomic and policy-driven factors.</w:t>
+      </w:r>
     </w:p>
     <w:p>
       <w:pPr>
@@ -6185,73 +7587,1141 @@
     </w:p>
     <w:p>
       <w:pPr>
-        <w:jc w:val="both"/>
-        <w:rPr>
-          <w:rFonts w:ascii="Helvetica" w:hAnsi="Helvetica"/>
-          <w:sz w:val="20"/>
-          <w:szCs w:val="20"/>
-        </w:rPr>
-      </w:pPr>
-    </w:p>
-    <w:p>
-      <w:pPr>
-        <w:jc w:val="both"/>
-        <w:rPr>
-          <w:rFonts w:ascii="Helvetica" w:hAnsi="Helvetica"/>
-          <w:sz w:val="20"/>
-          <w:szCs w:val="20"/>
-        </w:rPr>
-      </w:pPr>
-    </w:p>
-    <w:p>
-      <w:pPr>
-        <w:jc w:val="both"/>
-        <w:rPr>
-          <w:rFonts w:ascii="Helvetica" w:hAnsi="Helvetica"/>
-          <w:sz w:val="20"/>
-          <w:szCs w:val="20"/>
-        </w:rPr>
-      </w:pPr>
-    </w:p>
-    <w:p>
-      <w:pPr>
-        <w:jc w:val="both"/>
-        <w:rPr>
-          <w:rFonts w:ascii="Helvetica" w:hAnsi="Helvetica"/>
-          <w:sz w:val="20"/>
-          <w:szCs w:val="20"/>
-        </w:rPr>
-      </w:pPr>
-    </w:p>
-    <w:p>
-      <w:pPr>
-        <w:jc w:val="both"/>
-        <w:rPr>
-          <w:rFonts w:ascii="Helvetica" w:hAnsi="Helvetica"/>
-          <w:sz w:val="20"/>
-          <w:szCs w:val="20"/>
-        </w:rPr>
-      </w:pPr>
-    </w:p>
-    <w:p>
-      <w:pPr>
-        <w:jc w:val="both"/>
-        <w:rPr>
-          <w:rFonts w:ascii="Helvetica" w:hAnsi="Helvetica"/>
-          <w:sz w:val="20"/>
-          <w:szCs w:val="20"/>
-        </w:rPr>
-      </w:pPr>
-    </w:p>
-    <w:p>
-      <w:pPr>
-        <w:jc w:val="both"/>
-        <w:rPr>
-          <w:rFonts w:ascii="Helvetica" w:hAnsi="Helvetica"/>
-          <w:sz w:val="20"/>
-          <w:szCs w:val="20"/>
-        </w:rPr>
-      </w:pPr>
+        <w:pStyle w:val="NormalWeb"/>
+        <w:spacing w:before="0" w:beforeAutospacing="0" w:after="0" w:afterAutospacing="0"/>
+        <w:jc w:val="both"/>
+        <w:rPr>
+          <w:rFonts w:ascii="Helvetica" w:eastAsiaTheme="minorHAnsi" w:hAnsi="Helvetica" w:cstheme="minorBidi"/>
+          <w:kern w:val="2"/>
+          <w:sz w:val="20"/>
+          <w:szCs w:val="20"/>
+          <w:lang w:eastAsia="en-US"/>
+          <w14:ligatures w14:val="standardContextual"/>
+        </w:rPr>
+      </w:pPr>
+      <w:r>
+        <w:rPr>
+          <w:rFonts w:ascii="Helvetica" w:eastAsiaTheme="minorHAnsi" w:hAnsi="Helvetica" w:cstheme="minorBidi"/>
+          <w:kern w:val="2"/>
+          <w:sz w:val="20"/>
+          <w:szCs w:val="20"/>
+          <w:lang w:eastAsia="en-US"/>
+          <w14:ligatures w14:val="standardContextual"/>
+        </w:rPr>
+        <w:t>In this section, we extend the analysis to examine </w:t>
+      </w:r>
+      <w:r>
+        <w:rPr>
+          <w:rFonts w:ascii="Helvetica" w:eastAsiaTheme="minorHAnsi" w:hAnsi="Helvetica" w:cstheme="minorBidi"/>
+          <w:b/>
+          <w:bCs/>
+          <w:kern w:val="2"/>
+          <w:sz w:val="20"/>
+          <w:szCs w:val="20"/>
+          <w:lang w:eastAsia="en-US"/>
+          <w14:ligatures w14:val="standardContextual"/>
+        </w:rPr>
+        <w:t>correlations across different sectors or industries</w:t>
+      </w:r>
+      <w:r>
+        <w:rPr>
+          <w:rFonts w:ascii="Helvetica" w:eastAsiaTheme="minorHAnsi" w:hAnsi="Helvetica" w:cstheme="minorBidi"/>
+          <w:kern w:val="2"/>
+          <w:sz w:val="20"/>
+          <w:szCs w:val="20"/>
+          <w:lang w:eastAsia="en-US"/>
+          <w14:ligatures w14:val="standardContextual"/>
+        </w:rPr>
+        <w:t>, and in some cases, across </w:t>
+      </w:r>
+      <w:r>
+        <w:rPr>
+          <w:rFonts w:ascii="Helvetica" w:eastAsiaTheme="minorHAnsi" w:hAnsi="Helvetica" w:cstheme="minorBidi"/>
+          <w:b/>
+          <w:bCs/>
+          <w:kern w:val="2"/>
+          <w:sz w:val="20"/>
+          <w:szCs w:val="20"/>
+          <w:lang w:eastAsia="en-US"/>
+          <w14:ligatures w14:val="standardContextual"/>
+        </w:rPr>
+        <w:t>different asset classes altogether</w:t>
+      </w:r>
+      <w:r>
+        <w:rPr>
+          <w:rFonts w:ascii="Helvetica" w:eastAsiaTheme="minorHAnsi" w:hAnsi="Helvetica" w:cstheme="minorBidi"/>
+          <w:kern w:val="2"/>
+          <w:sz w:val="20"/>
+          <w:szCs w:val="20"/>
+          <w:lang w:eastAsia="en-US"/>
+          <w14:ligatures w14:val="standardContextual"/>
+        </w:rPr>
+        <w:t> (e.g. equities vs commodities, equities vs rates).</w:t>
+      </w:r>
+      <w:r>
+        <w:rPr>
+          <w:rFonts w:ascii="Helvetica" w:eastAsiaTheme="minorHAnsi" w:hAnsi="Helvetica" w:cstheme="minorBidi"/>
+          <w:kern w:val="2"/>
+          <w:sz w:val="20"/>
+          <w:szCs w:val="20"/>
+          <w:lang w:eastAsia="en-US"/>
+          <w14:ligatures w14:val="standardContextual"/>
+        </w:rPr>
+        <w:t xml:space="preserve"> </w:t>
+      </w:r>
+      <w:r>
+        <w:rPr>
+          <w:rFonts w:ascii="Helvetica" w:eastAsiaTheme="minorHAnsi" w:hAnsi="Helvetica" w:cstheme="minorBidi"/>
+          <w:kern w:val="2"/>
+          <w:sz w:val="20"/>
+          <w:szCs w:val="20"/>
+          <w:lang w:eastAsia="en-US"/>
+          <w14:ligatures w14:val="standardContextual"/>
+        </w:rPr>
+        <w:t>Sectoral correlation analysis helps us understand how </w:t>
+      </w:r>
+      <w:r>
+        <w:rPr>
+          <w:rFonts w:ascii="Helvetica" w:eastAsiaTheme="minorHAnsi" w:hAnsi="Helvetica" w:cstheme="minorBidi"/>
+          <w:b/>
+          <w:bCs/>
+          <w:kern w:val="2"/>
+          <w:sz w:val="20"/>
+          <w:szCs w:val="20"/>
+          <w:lang w:eastAsia="en-US"/>
+          <w14:ligatures w14:val="standardContextual"/>
+        </w:rPr>
+        <w:t>macro-economic forces, business cycles, and structural dependencies</w:t>
+      </w:r>
+      <w:r>
+        <w:rPr>
+          <w:rFonts w:ascii="Helvetica" w:eastAsiaTheme="minorHAnsi" w:hAnsi="Helvetica" w:cstheme="minorBidi"/>
+          <w:kern w:val="2"/>
+          <w:sz w:val="20"/>
+          <w:szCs w:val="20"/>
+          <w:lang w:eastAsia="en-US"/>
+          <w14:ligatures w14:val="standardContextual"/>
+        </w:rPr>
+        <w:t> influence asset behaviour. Unlike cross-sectional analysis within a single asset class, sector-level correlations often reflect </w:t>
+      </w:r>
+      <w:r>
+        <w:rPr>
+          <w:rFonts w:ascii="Helvetica" w:eastAsiaTheme="minorHAnsi" w:hAnsi="Helvetica" w:cstheme="minorBidi"/>
+          <w:b/>
+          <w:bCs/>
+          <w:kern w:val="2"/>
+          <w:sz w:val="20"/>
+          <w:szCs w:val="20"/>
+          <w:lang w:eastAsia="en-US"/>
+          <w14:ligatures w14:val="standardContextual"/>
+        </w:rPr>
+        <w:t>top-down drivers</w:t>
+      </w:r>
+      <w:r>
+        <w:rPr>
+          <w:rFonts w:ascii="Helvetica" w:eastAsiaTheme="minorHAnsi" w:hAnsi="Helvetica" w:cstheme="minorBidi"/>
+          <w:kern w:val="2"/>
+          <w:sz w:val="20"/>
+          <w:szCs w:val="20"/>
+          <w:lang w:eastAsia="en-US"/>
+          <w14:ligatures w14:val="standardContextual"/>
+        </w:rPr>
+        <w:t>, such as:</w:t>
+      </w:r>
+    </w:p>
+    <w:p>
+      <w:pPr>
+        <w:pStyle w:val="NormalWeb"/>
+        <w:numPr>
+          <w:ilvl w:val="0"/>
+          <w:numId w:val="6"/>
+        </w:numPr>
+        <w:spacing w:before="0" w:beforeAutospacing="0" w:after="0" w:afterAutospacing="0"/>
+        <w:jc w:val="both"/>
+        <w:rPr>
+          <w:rFonts w:ascii="Helvetica" w:eastAsiaTheme="minorHAnsi" w:hAnsi="Helvetica" w:cstheme="minorBidi"/>
+          <w:kern w:val="2"/>
+          <w:sz w:val="20"/>
+          <w:szCs w:val="20"/>
+          <w:lang w:eastAsia="en-US"/>
+          <w14:ligatures w14:val="standardContextual"/>
+        </w:rPr>
+      </w:pPr>
+      <w:r>
+        <w:rPr>
+          <w:rFonts w:ascii="Helvetica" w:eastAsiaTheme="minorHAnsi" w:hAnsi="Helvetica" w:cstheme="minorBidi"/>
+          <w:kern w:val="2"/>
+          <w:sz w:val="20"/>
+          <w:szCs w:val="20"/>
+          <w:lang w:eastAsia="en-US"/>
+          <w14:ligatures w14:val="standardContextual"/>
+        </w:rPr>
+        <w:t>Interest rate changes</w:t>
+      </w:r>
+    </w:p>
+    <w:p>
+      <w:pPr>
+        <w:pStyle w:val="NormalWeb"/>
+        <w:numPr>
+          <w:ilvl w:val="0"/>
+          <w:numId w:val="6"/>
+        </w:numPr>
+        <w:spacing w:before="0" w:beforeAutospacing="0" w:after="0" w:afterAutospacing="0"/>
+        <w:jc w:val="both"/>
+        <w:rPr>
+          <w:rFonts w:ascii="Helvetica" w:eastAsiaTheme="minorHAnsi" w:hAnsi="Helvetica" w:cstheme="minorBidi"/>
+          <w:kern w:val="2"/>
+          <w:sz w:val="20"/>
+          <w:szCs w:val="20"/>
+          <w:lang w:eastAsia="en-US"/>
+          <w14:ligatures w14:val="standardContextual"/>
+        </w:rPr>
+      </w:pPr>
+      <w:r>
+        <w:rPr>
+          <w:rFonts w:ascii="Helvetica" w:eastAsiaTheme="minorHAnsi" w:hAnsi="Helvetica" w:cstheme="minorBidi"/>
+          <w:kern w:val="2"/>
+          <w:sz w:val="20"/>
+          <w:szCs w:val="20"/>
+          <w:lang w:eastAsia="en-US"/>
+          <w14:ligatures w14:val="standardContextual"/>
+        </w:rPr>
+        <w:t>Inflation expectations</w:t>
+      </w:r>
+    </w:p>
+    <w:p>
+      <w:pPr>
+        <w:pStyle w:val="NormalWeb"/>
+        <w:numPr>
+          <w:ilvl w:val="0"/>
+          <w:numId w:val="6"/>
+        </w:numPr>
+        <w:spacing w:before="0" w:beforeAutospacing="0" w:after="0" w:afterAutospacing="0"/>
+        <w:jc w:val="both"/>
+        <w:rPr>
+          <w:rFonts w:ascii="Helvetica" w:eastAsiaTheme="minorHAnsi" w:hAnsi="Helvetica" w:cstheme="minorBidi"/>
+          <w:kern w:val="2"/>
+          <w:sz w:val="20"/>
+          <w:szCs w:val="20"/>
+          <w:lang w:eastAsia="en-US"/>
+          <w14:ligatures w14:val="standardContextual"/>
+        </w:rPr>
+      </w:pPr>
+      <w:r>
+        <w:rPr>
+          <w:rFonts w:ascii="Helvetica" w:eastAsiaTheme="minorHAnsi" w:hAnsi="Helvetica" w:cstheme="minorBidi"/>
+          <w:kern w:val="2"/>
+          <w:sz w:val="20"/>
+          <w:szCs w:val="20"/>
+          <w:lang w:eastAsia="en-US"/>
+          <w14:ligatures w14:val="standardContextual"/>
+        </w:rPr>
+        <w:t>Commodity price movements</w:t>
+      </w:r>
+    </w:p>
+    <w:p>
+      <w:pPr>
+        <w:pStyle w:val="NormalWeb"/>
+        <w:numPr>
+          <w:ilvl w:val="0"/>
+          <w:numId w:val="6"/>
+        </w:numPr>
+        <w:spacing w:before="0" w:beforeAutospacing="0" w:after="0" w:afterAutospacing="0"/>
+        <w:jc w:val="both"/>
+        <w:rPr>
+          <w:rFonts w:ascii="Helvetica" w:eastAsiaTheme="minorHAnsi" w:hAnsi="Helvetica" w:cstheme="minorBidi"/>
+          <w:kern w:val="2"/>
+          <w:sz w:val="20"/>
+          <w:szCs w:val="20"/>
+          <w:lang w:eastAsia="en-US"/>
+          <w14:ligatures w14:val="standardContextual"/>
+        </w:rPr>
+      </w:pPr>
+      <w:r>
+        <w:rPr>
+          <w:rFonts w:ascii="Helvetica" w:eastAsiaTheme="minorHAnsi" w:hAnsi="Helvetica" w:cstheme="minorBidi"/>
+          <w:kern w:val="2"/>
+          <w:sz w:val="20"/>
+          <w:szCs w:val="20"/>
+          <w:lang w:eastAsia="en-US"/>
+          <w14:ligatures w14:val="standardContextual"/>
+        </w:rPr>
+        <w:t>Supply chain linkages</w:t>
+      </w:r>
+    </w:p>
+    <w:p>
+      <w:pPr>
+        <w:pStyle w:val="NormalWeb"/>
+        <w:numPr>
+          <w:ilvl w:val="0"/>
+          <w:numId w:val="6"/>
+        </w:numPr>
+        <w:spacing w:before="0" w:beforeAutospacing="0" w:after="0" w:afterAutospacing="0"/>
+        <w:jc w:val="both"/>
+        <w:rPr>
+          <w:rFonts w:ascii="Helvetica" w:eastAsiaTheme="minorHAnsi" w:hAnsi="Helvetica" w:cstheme="minorBidi"/>
+          <w:kern w:val="2"/>
+          <w:sz w:val="20"/>
+          <w:szCs w:val="20"/>
+          <w:lang w:eastAsia="en-US"/>
+          <w14:ligatures w14:val="standardContextual"/>
+        </w:rPr>
+      </w:pPr>
+      <w:r>
+        <w:rPr>
+          <w:rFonts w:ascii="Helvetica" w:eastAsiaTheme="minorHAnsi" w:hAnsi="Helvetica" w:cstheme="minorBidi"/>
+          <w:kern w:val="2"/>
+          <w:sz w:val="20"/>
+          <w:szCs w:val="20"/>
+          <w:lang w:eastAsia="en-US"/>
+          <w14:ligatures w14:val="standardContextual"/>
+        </w:rPr>
+        <w:t>Policy and regulatory shifts</w:t>
+      </w:r>
+    </w:p>
+    <w:p>
+      <w:pPr>
+        <w:pStyle w:val="NormalWeb"/>
+        <w:spacing w:before="0" w:beforeAutospacing="0" w:after="0" w:afterAutospacing="0"/>
+        <w:jc w:val="both"/>
+        <w:rPr>
+          <w:rFonts w:ascii="Helvetica" w:eastAsiaTheme="minorHAnsi" w:hAnsi="Helvetica" w:cstheme="minorBidi"/>
+          <w:kern w:val="2"/>
+          <w:sz w:val="20"/>
+          <w:szCs w:val="20"/>
+          <w:lang w:eastAsia="en-US"/>
+          <w14:ligatures w14:val="standardContextual"/>
+        </w:rPr>
+      </w:pPr>
+    </w:p>
+    <w:p>
+      <w:pPr>
+        <w:pStyle w:val="NormalWeb"/>
+        <w:spacing w:before="0" w:beforeAutospacing="0" w:after="0" w:afterAutospacing="0"/>
+        <w:jc w:val="both"/>
+        <w:rPr>
+          <w:rFonts w:ascii="Helvetica" w:eastAsiaTheme="minorHAnsi" w:hAnsi="Helvetica" w:cstheme="minorBidi"/>
+          <w:kern w:val="2"/>
+          <w:sz w:val="20"/>
+          <w:szCs w:val="20"/>
+          <w:lang w:eastAsia="en-US"/>
+          <w14:ligatures w14:val="standardContextual"/>
+        </w:rPr>
+      </w:pPr>
+      <w:r>
+        <w:rPr>
+          <w:rFonts w:ascii="Helvetica" w:eastAsiaTheme="minorHAnsi" w:hAnsi="Helvetica" w:cstheme="minorBidi"/>
+          <w:kern w:val="2"/>
+          <w:sz w:val="20"/>
+          <w:szCs w:val="20"/>
+          <w:lang w:eastAsia="en-US"/>
+          <w14:ligatures w14:val="standardContextual"/>
+        </w:rPr>
+        <w:t>For example:</w:t>
+      </w:r>
+    </w:p>
+    <w:p>
+      <w:pPr>
+        <w:pStyle w:val="NormalWeb"/>
+        <w:numPr>
+          <w:ilvl w:val="0"/>
+          <w:numId w:val="7"/>
+        </w:numPr>
+        <w:spacing w:before="0" w:beforeAutospacing="0" w:after="0" w:afterAutospacing="0"/>
+        <w:jc w:val="both"/>
+        <w:rPr>
+          <w:rFonts w:ascii="Helvetica" w:eastAsiaTheme="minorHAnsi" w:hAnsi="Helvetica" w:cstheme="minorBidi"/>
+          <w:kern w:val="2"/>
+          <w:sz w:val="20"/>
+          <w:szCs w:val="20"/>
+          <w:lang w:eastAsia="en-US"/>
+          <w14:ligatures w14:val="standardContextual"/>
+        </w:rPr>
+      </w:pPr>
+      <w:r>
+        <w:rPr>
+          <w:rFonts w:ascii="Helvetica" w:eastAsiaTheme="minorHAnsi" w:hAnsi="Helvetica" w:cstheme="minorBidi"/>
+          <w:kern w:val="2"/>
+          <w:sz w:val="20"/>
+          <w:szCs w:val="20"/>
+          <w:lang w:eastAsia="en-US"/>
+          <w14:ligatures w14:val="standardContextual"/>
+        </w:rPr>
+        <w:t>Energy equities may exhibit strong correlation with crude oil prices</w:t>
+      </w:r>
+    </w:p>
+    <w:p>
+      <w:pPr>
+        <w:pStyle w:val="NormalWeb"/>
+        <w:numPr>
+          <w:ilvl w:val="0"/>
+          <w:numId w:val="7"/>
+        </w:numPr>
+        <w:spacing w:before="0" w:beforeAutospacing="0" w:after="0" w:afterAutospacing="0"/>
+        <w:jc w:val="both"/>
+        <w:rPr>
+          <w:rFonts w:ascii="Helvetica" w:eastAsiaTheme="minorHAnsi" w:hAnsi="Helvetica" w:cstheme="minorBidi"/>
+          <w:kern w:val="2"/>
+          <w:sz w:val="20"/>
+          <w:szCs w:val="20"/>
+          <w:lang w:eastAsia="en-US"/>
+          <w14:ligatures w14:val="standardContextual"/>
+        </w:rPr>
+      </w:pPr>
+      <w:r>
+        <w:rPr>
+          <w:rFonts w:ascii="Helvetica" w:eastAsiaTheme="minorHAnsi" w:hAnsi="Helvetica" w:cstheme="minorBidi"/>
+          <w:kern w:val="2"/>
+          <w:sz w:val="20"/>
+          <w:szCs w:val="20"/>
+          <w:lang w:eastAsia="en-US"/>
+          <w14:ligatures w14:val="standardContextual"/>
+        </w:rPr>
+        <w:t>Financial stocks often correlate with interest rates or yield curves</w:t>
+      </w:r>
+    </w:p>
+    <w:p>
+      <w:pPr>
+        <w:pStyle w:val="NormalWeb"/>
+        <w:numPr>
+          <w:ilvl w:val="0"/>
+          <w:numId w:val="7"/>
+        </w:numPr>
+        <w:spacing w:before="0" w:beforeAutospacing="0" w:after="0" w:afterAutospacing="0"/>
+        <w:jc w:val="both"/>
+        <w:rPr>
+          <w:rFonts w:ascii="Helvetica" w:eastAsiaTheme="minorHAnsi" w:hAnsi="Helvetica" w:cstheme="minorBidi"/>
+          <w:kern w:val="2"/>
+          <w:sz w:val="20"/>
+          <w:szCs w:val="20"/>
+          <w:lang w:eastAsia="en-US"/>
+          <w14:ligatures w14:val="standardContextual"/>
+        </w:rPr>
+      </w:pPr>
+      <w:r>
+        <w:rPr>
+          <w:rFonts w:ascii="Helvetica" w:eastAsiaTheme="minorHAnsi" w:hAnsi="Helvetica" w:cstheme="minorBidi"/>
+          <w:kern w:val="2"/>
+          <w:sz w:val="20"/>
+          <w:szCs w:val="20"/>
+          <w:lang w:eastAsia="en-US"/>
+          <w14:ligatures w14:val="standardContextual"/>
+        </w:rPr>
+        <w:t>Defensive sectors (e.g. utilities, healthcare) may show lower or negative correlation with cyclical sectors during risk-off regimes</w:t>
+      </w:r>
+    </w:p>
+    <w:p>
+      <w:pPr>
+        <w:pStyle w:val="NormalWeb"/>
+        <w:spacing w:before="0" w:beforeAutospacing="0" w:after="0" w:afterAutospacing="0"/>
+        <w:jc w:val="both"/>
+        <w:rPr>
+          <w:rFonts w:ascii="Helvetica" w:eastAsiaTheme="minorHAnsi" w:hAnsi="Helvetica" w:cstheme="minorBidi"/>
+          <w:kern w:val="2"/>
+          <w:sz w:val="20"/>
+          <w:szCs w:val="20"/>
+          <w:lang w:eastAsia="en-US"/>
+          <w14:ligatures w14:val="standardContextual"/>
+        </w:rPr>
+      </w:pPr>
+    </w:p>
+    <w:p>
+      <w:pPr>
+        <w:pStyle w:val="NormalWeb"/>
+        <w:spacing w:before="0" w:beforeAutospacing="0" w:after="0" w:afterAutospacing="0"/>
+        <w:jc w:val="both"/>
+        <w:rPr>
+          <w:rFonts w:ascii="Helvetica" w:eastAsiaTheme="minorHAnsi" w:hAnsi="Helvetica" w:cstheme="minorBidi"/>
+          <w:kern w:val="2"/>
+          <w:sz w:val="20"/>
+          <w:szCs w:val="20"/>
+          <w:lang w:eastAsia="en-US"/>
+          <w14:ligatures w14:val="standardContextual"/>
+        </w:rPr>
+      </w:pPr>
+      <w:r>
+        <w:rPr>
+          <w:rFonts w:ascii="Helvetica" w:eastAsiaTheme="minorHAnsi" w:hAnsi="Helvetica" w:cstheme="minorBidi"/>
+          <w:kern w:val="2"/>
+          <w:sz w:val="20"/>
+          <w:szCs w:val="20"/>
+          <w:lang w:eastAsia="en-US"/>
+          <w14:ligatures w14:val="standardContextual"/>
+        </w:rPr>
+        <w:t>This type of analysis is particularly valuable for:</w:t>
+      </w:r>
+    </w:p>
+    <w:p>
+      <w:pPr>
+        <w:pStyle w:val="NormalWeb"/>
+        <w:numPr>
+          <w:ilvl w:val="0"/>
+          <w:numId w:val="8"/>
+        </w:numPr>
+        <w:spacing w:before="0" w:beforeAutospacing="0" w:after="0" w:afterAutospacing="0"/>
+        <w:jc w:val="both"/>
+        <w:rPr>
+          <w:rFonts w:ascii="Helvetica" w:eastAsiaTheme="minorHAnsi" w:hAnsi="Helvetica" w:cstheme="minorBidi"/>
+          <w:kern w:val="2"/>
+          <w:sz w:val="20"/>
+          <w:szCs w:val="20"/>
+          <w:lang w:eastAsia="en-US"/>
+          <w14:ligatures w14:val="standardContextual"/>
+        </w:rPr>
+      </w:pPr>
+      <w:r>
+        <w:rPr>
+          <w:rFonts w:ascii="Helvetica" w:eastAsiaTheme="minorHAnsi" w:hAnsi="Helvetica" w:cstheme="minorBidi"/>
+          <w:b/>
+          <w:bCs/>
+          <w:kern w:val="2"/>
+          <w:sz w:val="20"/>
+          <w:szCs w:val="20"/>
+          <w:lang w:eastAsia="en-US"/>
+          <w14:ligatures w14:val="standardContextual"/>
+        </w:rPr>
+        <w:t>Macro-aware portfolio construction</w:t>
+      </w:r>
+    </w:p>
+    <w:p>
+      <w:pPr>
+        <w:pStyle w:val="NormalWeb"/>
+        <w:numPr>
+          <w:ilvl w:val="0"/>
+          <w:numId w:val="8"/>
+        </w:numPr>
+        <w:spacing w:before="0" w:beforeAutospacing="0" w:after="0" w:afterAutospacing="0"/>
+        <w:jc w:val="both"/>
+        <w:rPr>
+          <w:rFonts w:ascii="Helvetica" w:eastAsiaTheme="minorHAnsi" w:hAnsi="Helvetica" w:cstheme="minorBidi"/>
+          <w:kern w:val="2"/>
+          <w:sz w:val="20"/>
+          <w:szCs w:val="20"/>
+          <w:lang w:eastAsia="en-US"/>
+          <w14:ligatures w14:val="standardContextual"/>
+        </w:rPr>
+      </w:pPr>
+      <w:r>
+        <w:rPr>
+          <w:rFonts w:ascii="Helvetica" w:eastAsiaTheme="minorHAnsi" w:hAnsi="Helvetica" w:cstheme="minorBidi"/>
+          <w:kern w:val="2"/>
+          <w:sz w:val="20"/>
+          <w:szCs w:val="20"/>
+          <w:lang w:eastAsia="en-US"/>
+          <w14:ligatures w14:val="standardContextual"/>
+        </w:rPr>
+        <w:t>Sector rotation strategies</w:t>
+      </w:r>
+    </w:p>
+    <w:p>
+      <w:pPr>
+        <w:pStyle w:val="NormalWeb"/>
+        <w:numPr>
+          <w:ilvl w:val="0"/>
+          <w:numId w:val="8"/>
+        </w:numPr>
+        <w:spacing w:before="0" w:beforeAutospacing="0" w:after="0" w:afterAutospacing="0"/>
+        <w:jc w:val="both"/>
+        <w:rPr>
+          <w:rFonts w:ascii="Helvetica" w:eastAsiaTheme="minorHAnsi" w:hAnsi="Helvetica" w:cstheme="minorBidi"/>
+          <w:kern w:val="2"/>
+          <w:sz w:val="20"/>
+          <w:szCs w:val="20"/>
+          <w:lang w:eastAsia="en-US"/>
+          <w14:ligatures w14:val="standardContextual"/>
+        </w:rPr>
+      </w:pPr>
+      <w:r>
+        <w:rPr>
+          <w:rFonts w:ascii="Helvetica" w:eastAsiaTheme="minorHAnsi" w:hAnsi="Helvetica" w:cstheme="minorBidi"/>
+          <w:kern w:val="2"/>
+          <w:sz w:val="20"/>
+          <w:szCs w:val="20"/>
+          <w:lang w:eastAsia="en-US"/>
+          <w14:ligatures w14:val="standardContextual"/>
+        </w:rPr>
+        <w:t>Stress testing portfolios across economic regimes</w:t>
+      </w:r>
+    </w:p>
+    <w:p>
+      <w:pPr>
+        <w:pStyle w:val="NormalWeb"/>
+        <w:numPr>
+          <w:ilvl w:val="0"/>
+          <w:numId w:val="8"/>
+        </w:numPr>
+        <w:spacing w:before="0" w:beforeAutospacing="0" w:after="0" w:afterAutospacing="0"/>
+        <w:jc w:val="both"/>
+        <w:rPr>
+          <w:rFonts w:ascii="Helvetica" w:eastAsiaTheme="minorHAnsi" w:hAnsi="Helvetica" w:cstheme="minorBidi"/>
+          <w:kern w:val="2"/>
+          <w:sz w:val="20"/>
+          <w:szCs w:val="20"/>
+          <w:lang w:eastAsia="en-US"/>
+          <w14:ligatures w14:val="standardContextual"/>
+        </w:rPr>
+      </w:pPr>
+      <w:r>
+        <w:rPr>
+          <w:rFonts w:ascii="Helvetica" w:eastAsiaTheme="minorHAnsi" w:hAnsi="Helvetica" w:cstheme="minorBidi"/>
+          <w:kern w:val="2"/>
+          <w:sz w:val="20"/>
+          <w:szCs w:val="20"/>
+          <w:lang w:eastAsia="en-US"/>
+          <w14:ligatures w14:val="standardContextual"/>
+        </w:rPr>
+        <w:lastRenderedPageBreak/>
+        <w:t>Identifying </w:t>
+      </w:r>
+      <w:r>
+        <w:rPr>
+          <w:rFonts w:ascii="Helvetica" w:eastAsiaTheme="minorHAnsi" w:hAnsi="Helvetica" w:cstheme="minorBidi"/>
+          <w:b/>
+          <w:bCs/>
+          <w:kern w:val="2"/>
+          <w:sz w:val="20"/>
+          <w:szCs w:val="20"/>
+          <w:lang w:eastAsia="en-US"/>
+          <w14:ligatures w14:val="standardContextual"/>
+        </w:rPr>
+        <w:t>natural hedges</w:t>
+      </w:r>
+      <w:r>
+        <w:rPr>
+          <w:rFonts w:ascii="Helvetica" w:eastAsiaTheme="minorHAnsi" w:hAnsi="Helvetica" w:cstheme="minorBidi"/>
+          <w:kern w:val="2"/>
+          <w:sz w:val="20"/>
+          <w:szCs w:val="20"/>
+          <w:lang w:eastAsia="en-US"/>
+          <w14:ligatures w14:val="standardContextual"/>
+        </w:rPr>
+        <w:t> between sectors</w:t>
+      </w:r>
+    </w:p>
+    <w:p>
+      <w:pPr>
+        <w:pStyle w:val="NormalWeb"/>
+        <w:numPr>
+          <w:ilvl w:val="0"/>
+          <w:numId w:val="8"/>
+        </w:numPr>
+        <w:spacing w:before="0" w:beforeAutospacing="0" w:after="0" w:afterAutospacing="0"/>
+        <w:jc w:val="both"/>
+        <w:rPr>
+          <w:rFonts w:ascii="Helvetica" w:eastAsiaTheme="minorHAnsi" w:hAnsi="Helvetica" w:cstheme="minorBidi"/>
+          <w:kern w:val="2"/>
+          <w:sz w:val="20"/>
+          <w:szCs w:val="20"/>
+          <w:lang w:eastAsia="en-US"/>
+          <w14:ligatures w14:val="standardContextual"/>
+        </w:rPr>
+      </w:pPr>
+      <w:r>
+        <w:rPr>
+          <w:rFonts w:ascii="Helvetica" w:eastAsiaTheme="minorHAnsi" w:hAnsi="Helvetica" w:cstheme="minorBidi"/>
+          <w:kern w:val="2"/>
+          <w:sz w:val="20"/>
+          <w:szCs w:val="20"/>
+          <w:lang w:eastAsia="en-US"/>
+          <w14:ligatures w14:val="standardContextual"/>
+        </w:rPr>
+        <w:t>Understanding </w:t>
+      </w:r>
+      <w:r>
+        <w:rPr>
+          <w:rFonts w:ascii="Helvetica" w:eastAsiaTheme="minorHAnsi" w:hAnsi="Helvetica" w:cstheme="minorBidi"/>
+          <w:b/>
+          <w:bCs/>
+          <w:kern w:val="2"/>
+          <w:sz w:val="20"/>
+          <w:szCs w:val="20"/>
+          <w:lang w:eastAsia="en-US"/>
+          <w14:ligatures w14:val="standardContextual"/>
+        </w:rPr>
+        <w:t>contagion effects</w:t>
+      </w:r>
+      <w:r>
+        <w:rPr>
+          <w:rFonts w:ascii="Helvetica" w:eastAsiaTheme="minorHAnsi" w:hAnsi="Helvetica" w:cstheme="minorBidi"/>
+          <w:kern w:val="2"/>
+          <w:sz w:val="20"/>
+          <w:szCs w:val="20"/>
+          <w:lang w:eastAsia="en-US"/>
+          <w14:ligatures w14:val="standardContextual"/>
+        </w:rPr>
+        <w:t> during crises</w:t>
+      </w:r>
+    </w:p>
+    <w:p>
+      <w:pPr>
+        <w:pStyle w:val="NormalWeb"/>
+        <w:spacing w:before="0" w:beforeAutospacing="0" w:after="0" w:afterAutospacing="0"/>
+        <w:jc w:val="both"/>
+        <w:rPr>
+          <w:rFonts w:ascii="Helvetica" w:eastAsiaTheme="minorHAnsi" w:hAnsi="Helvetica" w:cstheme="minorBidi"/>
+          <w:kern w:val="2"/>
+          <w:sz w:val="20"/>
+          <w:szCs w:val="20"/>
+          <w:lang w:eastAsia="en-US"/>
+          <w14:ligatures w14:val="standardContextual"/>
+        </w:rPr>
+      </w:pPr>
+    </w:p>
+    <w:p>
+      <w:pPr>
+        <w:pStyle w:val="NormalWeb"/>
+        <w:spacing w:before="0" w:beforeAutospacing="0" w:after="0" w:afterAutospacing="0"/>
+        <w:jc w:val="both"/>
+        <w:rPr>
+          <w:rFonts w:ascii="Helvetica" w:eastAsiaTheme="minorHAnsi" w:hAnsi="Helvetica" w:cstheme="minorBidi"/>
+          <w:kern w:val="2"/>
+          <w:sz w:val="20"/>
+          <w:szCs w:val="20"/>
+          <w:lang w:eastAsia="en-US"/>
+          <w14:ligatures w14:val="standardContextual"/>
+        </w:rPr>
+      </w:pPr>
+      <w:r>
+        <w:rPr>
+          <w:rFonts w:ascii="Helvetica" w:eastAsiaTheme="minorHAnsi" w:hAnsi="Helvetica" w:cstheme="minorBidi"/>
+          <w:kern w:val="2"/>
+          <w:sz w:val="20"/>
+          <w:szCs w:val="20"/>
+          <w:lang w:eastAsia="en-US"/>
+          <w14:ligatures w14:val="standardContextual"/>
+        </w:rPr>
+        <w:t>By analysing how sector-level correlations evolve over time, we can gain insight into </w:t>
+      </w:r>
+      <w:r>
+        <w:rPr>
+          <w:rFonts w:ascii="Helvetica" w:eastAsiaTheme="minorHAnsi" w:hAnsi="Helvetica" w:cstheme="minorBidi"/>
+          <w:b/>
+          <w:bCs/>
+          <w:kern w:val="2"/>
+          <w:sz w:val="20"/>
+          <w:szCs w:val="20"/>
+          <w:lang w:eastAsia="en-US"/>
+          <w14:ligatures w14:val="standardContextual"/>
+        </w:rPr>
+        <w:t>regime dependence</w:t>
+      </w:r>
+      <w:r>
+        <w:rPr>
+          <w:rFonts w:ascii="Helvetica" w:eastAsiaTheme="minorHAnsi" w:hAnsi="Helvetica" w:cstheme="minorBidi"/>
+          <w:kern w:val="2"/>
+          <w:sz w:val="20"/>
+          <w:szCs w:val="20"/>
+          <w:lang w:eastAsia="en-US"/>
+          <w14:ligatures w14:val="standardContextual"/>
+        </w:rPr>
+        <w:t>, where relationships that hold in normal conditions may break down or invert during periods of market stress.</w:t>
+      </w:r>
+    </w:p>
+    <w:p>
+      <w:pPr>
+        <w:jc w:val="both"/>
+        <w:rPr>
+          <w:rFonts w:ascii="Helvetica" w:hAnsi="Helvetica"/>
+          <w:sz w:val="20"/>
+          <w:szCs w:val="20"/>
+        </w:rPr>
+      </w:pPr>
+    </w:p>
+    <w:p>
+      <w:pPr>
+        <w:jc w:val="center"/>
+        <w:rPr>
+          <w:rFonts w:ascii="Helvetica" w:hAnsi="Helvetica"/>
+          <w:sz w:val="20"/>
+          <w:szCs w:val="20"/>
+        </w:rPr>
+      </w:pPr>
+      <w:r>
+        <w:rPr>
+          <w:rFonts w:ascii="Helvetica" w:hAnsi="Helvetica"/>
+          <w:sz w:val="20"/>
+          <w:szCs w:val="20"/>
+        </w:rPr>
+        <w:drawing>
+          <wp:inline distT="0" distB="0" distL="0" distR="0" wp14:anchorId="0EFCA906" wp14:editId="6159FEB5">
+            <wp:extent cx="5731510" cy="2120265"/>
+            <wp:effectExtent l="0" t="0" r="0" b="635"/>
+            <wp:docPr id="227944932" name="Picture 1"/>
+            <wp:cNvGraphicFramePr>
+              <a:graphicFrameLocks xmlns:a="http://schemas.openxmlformats.org/drawingml/2006/main" noChangeAspect="1"/>
+            </wp:cNvGraphicFramePr>
+            <a:graphic xmlns:a="http://schemas.openxmlformats.org/drawingml/2006/main">
+              <a:graphicData uri="http://schemas.openxmlformats.org/drawingml/2006/picture">
+                <pic:pic xmlns:pic="http://schemas.openxmlformats.org/drawingml/2006/picture">
+                  <pic:nvPicPr>
+                    <pic:cNvPr id="227944932" name=""/>
+                    <pic:cNvPicPr/>
+                  </pic:nvPicPr>
+                  <pic:blipFill>
+                    <a:blip r:embed="rId18"/>
+                    <a:stretch>
+                      <a:fillRect/>
+                    </a:stretch>
+                  </pic:blipFill>
+                  <pic:spPr>
+                    <a:xfrm>
+                      <a:off x="0" y="0"/>
+                      <a:ext cx="5731510" cy="2120265"/>
+                    </a:xfrm>
+                    <a:prstGeom prst="rect">
+                      <a:avLst/>
+                    </a:prstGeom>
+                  </pic:spPr>
+                </pic:pic>
+              </a:graphicData>
+            </a:graphic>
+          </wp:inline>
+        </w:drawing>
+      </w:r>
+    </w:p>
+    <w:p>
+      <w:pPr>
+        <w:jc w:val="center"/>
+        <w:rPr>
+          <w:rFonts w:ascii="Helvetica" w:hAnsi="Helvetica"/>
+          <w:sz w:val="20"/>
+          <w:szCs w:val="20"/>
+        </w:rPr>
+      </w:pPr>
+      <w:r>
+        <w:rPr>
+          <w:rFonts w:ascii="Helvetica" w:hAnsi="Helvetica"/>
+          <w:sz w:val="20"/>
+          <w:szCs w:val="20"/>
+        </w:rPr>
+        <w:drawing>
+          <wp:inline distT="0" distB="0" distL="0" distR="0" wp14:anchorId="41EF5831" wp14:editId="4117B687">
+            <wp:extent cx="5731510" cy="2120265"/>
+            <wp:effectExtent l="0" t="0" r="0" b="635"/>
+            <wp:docPr id="1940487429" name="Picture 1"/>
+            <wp:cNvGraphicFramePr>
+              <a:graphicFrameLocks xmlns:a="http://schemas.openxmlformats.org/drawingml/2006/main" noChangeAspect="1"/>
+            </wp:cNvGraphicFramePr>
+            <a:graphic xmlns:a="http://schemas.openxmlformats.org/drawingml/2006/main">
+              <a:graphicData uri="http://schemas.openxmlformats.org/drawingml/2006/picture">
+                <pic:pic xmlns:pic="http://schemas.openxmlformats.org/drawingml/2006/picture">
+                  <pic:nvPicPr>
+                    <pic:cNvPr id="1940487429" name=""/>
+                    <pic:cNvPicPr/>
+                  </pic:nvPicPr>
+                  <pic:blipFill>
+                    <a:blip r:embed="rId19"/>
+                    <a:stretch>
+                      <a:fillRect/>
+                    </a:stretch>
+                  </pic:blipFill>
+                  <pic:spPr>
+                    <a:xfrm>
+                      <a:off x="0" y="0"/>
+                      <a:ext cx="5731510" cy="2120265"/>
+                    </a:xfrm>
+                    <a:prstGeom prst="rect">
+                      <a:avLst/>
+                    </a:prstGeom>
+                  </pic:spPr>
+                </pic:pic>
+              </a:graphicData>
+            </a:graphic>
+          </wp:inline>
+        </w:drawing>
+      </w:r>
+    </w:p>
+    <w:p>
+      <w:pPr>
+        <w:jc w:val="center"/>
+        <w:rPr>
+          <w:rFonts w:ascii="Helvetica" w:hAnsi="Helvetica"/>
+          <w:sz w:val="20"/>
+          <w:szCs w:val="20"/>
+        </w:rPr>
+      </w:pPr>
+      <w:r>
+        <w:rPr>
+          <w:rFonts w:ascii="Helvetica" w:hAnsi="Helvetica"/>
+          <w:sz w:val="20"/>
+          <w:szCs w:val="20"/>
+        </w:rPr>
+        <w:drawing>
+          <wp:inline distT="0" distB="0" distL="0" distR="0" wp14:anchorId="3C5DA592" wp14:editId="6ECC5502">
+            <wp:extent cx="5731510" cy="2120265"/>
+            <wp:effectExtent l="0" t="0" r="0" b="635"/>
+            <wp:docPr id="1841867738" name="Picture 1"/>
+            <wp:cNvGraphicFramePr>
+              <a:graphicFrameLocks xmlns:a="http://schemas.openxmlformats.org/drawingml/2006/main" noChangeAspect="1"/>
+            </wp:cNvGraphicFramePr>
+            <a:graphic xmlns:a="http://schemas.openxmlformats.org/drawingml/2006/main">
+              <a:graphicData uri="http://schemas.openxmlformats.org/drawingml/2006/picture">
+                <pic:pic xmlns:pic="http://schemas.openxmlformats.org/drawingml/2006/picture">
+                  <pic:nvPicPr>
+                    <pic:cNvPr id="1841867738" name=""/>
+                    <pic:cNvPicPr/>
+                  </pic:nvPicPr>
+                  <pic:blipFill>
+                    <a:blip r:embed="rId20"/>
+                    <a:stretch>
+                      <a:fillRect/>
+                    </a:stretch>
+                  </pic:blipFill>
+                  <pic:spPr>
+                    <a:xfrm>
+                      <a:off x="0" y="0"/>
+                      <a:ext cx="5731510" cy="2120265"/>
+                    </a:xfrm>
+                    <a:prstGeom prst="rect">
+                      <a:avLst/>
+                    </a:prstGeom>
+                  </pic:spPr>
+                </pic:pic>
+              </a:graphicData>
+            </a:graphic>
+          </wp:inline>
+        </w:drawing>
+      </w:r>
+    </w:p>
+    <w:p>
+      <w:pPr>
+        <w:jc w:val="center"/>
+        <w:rPr>
+          <w:rFonts w:ascii="Helvetica" w:hAnsi="Helvetica"/>
+          <w:sz w:val="20"/>
+          <w:szCs w:val="20"/>
+        </w:rPr>
+      </w:pPr>
+      <w:r>
+        <w:rPr>
+          <w:rFonts w:ascii="Helvetica" w:hAnsi="Helvetica"/>
+          <w:sz w:val="20"/>
+          <w:szCs w:val="20"/>
+        </w:rPr>
+        <w:lastRenderedPageBreak/>
+        <w:drawing>
+          <wp:inline distT="0" distB="0" distL="0" distR="0" wp14:anchorId="54FB0944" wp14:editId="6F9EF8D0">
+            <wp:extent cx="5731510" cy="2120265"/>
+            <wp:effectExtent l="0" t="0" r="0" b="635"/>
+            <wp:docPr id="127406458" name="Picture 1"/>
+            <wp:cNvGraphicFramePr>
+              <a:graphicFrameLocks xmlns:a="http://schemas.openxmlformats.org/drawingml/2006/main" noChangeAspect="1"/>
+            </wp:cNvGraphicFramePr>
+            <a:graphic xmlns:a="http://schemas.openxmlformats.org/drawingml/2006/main">
+              <a:graphicData uri="http://schemas.openxmlformats.org/drawingml/2006/picture">
+                <pic:pic xmlns:pic="http://schemas.openxmlformats.org/drawingml/2006/picture">
+                  <pic:nvPicPr>
+                    <pic:cNvPr id="127406458" name=""/>
+                    <pic:cNvPicPr/>
+                  </pic:nvPicPr>
+                  <pic:blipFill>
+                    <a:blip r:embed="rId21"/>
+                    <a:stretch>
+                      <a:fillRect/>
+                    </a:stretch>
+                  </pic:blipFill>
+                  <pic:spPr>
+                    <a:xfrm>
+                      <a:off x="0" y="0"/>
+                      <a:ext cx="5731510" cy="2120265"/>
+                    </a:xfrm>
+                    <a:prstGeom prst="rect">
+                      <a:avLst/>
+                    </a:prstGeom>
+                  </pic:spPr>
+                </pic:pic>
+              </a:graphicData>
+            </a:graphic>
+          </wp:inline>
+        </w:drawing>
+      </w:r>
+    </w:p>
+    <w:p>
+      <w:pPr>
+        <w:pStyle w:val="NormalWeb"/>
+        <w:spacing w:before="0" w:beforeAutospacing="0" w:after="0" w:afterAutospacing="0"/>
+        <w:jc w:val="both"/>
+        <w:rPr>
+          <w:rFonts w:ascii="Helvetica" w:eastAsiaTheme="minorHAnsi" w:hAnsi="Helvetica" w:cstheme="minorBidi"/>
+          <w:kern w:val="2"/>
+          <w:sz w:val="20"/>
+          <w:szCs w:val="20"/>
+          <w:lang w:eastAsia="en-US"/>
+          <w14:ligatures w14:val="standardContextual"/>
+        </w:rPr>
+      </w:pPr>
+      <w:r>
+        <w:rPr>
+          <w:rFonts w:ascii="Helvetica" w:eastAsiaTheme="minorHAnsi" w:hAnsi="Helvetica" w:cstheme="minorBidi"/>
+          <w:kern w:val="2"/>
+          <w:sz w:val="20"/>
+          <w:szCs w:val="20"/>
+          <w:lang w:eastAsia="en-US"/>
+          <w14:ligatures w14:val="standardContextual"/>
+        </w:rPr>
+        <w:t>As we extend the analysis to </w:t>
+      </w:r>
+      <w:r>
+        <w:rPr>
+          <w:rFonts w:ascii="Helvetica" w:eastAsiaTheme="minorHAnsi" w:hAnsi="Helvetica" w:cstheme="minorBidi"/>
+          <w:b/>
+          <w:bCs/>
+          <w:kern w:val="2"/>
+          <w:sz w:val="20"/>
+          <w:szCs w:val="20"/>
+          <w:lang w:eastAsia="en-US"/>
+          <w14:ligatures w14:val="standardContextual"/>
+        </w:rPr>
+        <w:t>cross–asset class correlations</w:t>
+      </w:r>
+      <w:r>
+        <w:rPr>
+          <w:rFonts w:ascii="Helvetica" w:eastAsiaTheme="minorHAnsi" w:hAnsi="Helvetica" w:cstheme="minorBidi"/>
+          <w:kern w:val="2"/>
+          <w:sz w:val="20"/>
+          <w:szCs w:val="20"/>
+          <w:lang w:eastAsia="en-US"/>
+          <w14:ligatures w14:val="standardContextual"/>
+        </w:rPr>
+        <w:t>, we observe that correlations are </w:t>
+      </w:r>
+      <w:r>
+        <w:rPr>
+          <w:rFonts w:ascii="Helvetica" w:eastAsiaTheme="minorHAnsi" w:hAnsi="Helvetica" w:cstheme="minorBidi"/>
+          <w:b/>
+          <w:bCs/>
+          <w:kern w:val="2"/>
+          <w:sz w:val="20"/>
+          <w:szCs w:val="20"/>
+          <w:lang w:eastAsia="en-US"/>
+          <w14:ligatures w14:val="standardContextual"/>
+        </w:rPr>
+        <w:t>generally low for most of the sample period across asset comparisons</w:t>
+      </w:r>
+      <w:r>
+        <w:rPr>
+          <w:rFonts w:ascii="Helvetica" w:eastAsiaTheme="minorHAnsi" w:hAnsi="Helvetica" w:cstheme="minorBidi"/>
+          <w:kern w:val="2"/>
+          <w:sz w:val="20"/>
+          <w:szCs w:val="20"/>
+          <w:lang w:eastAsia="en-US"/>
+          <w14:ligatures w14:val="standardContextual"/>
+        </w:rPr>
+        <w:t>. This suggests that returns across different asset classes are largely driven by </w:t>
+      </w:r>
+      <w:r>
+        <w:rPr>
+          <w:rFonts w:ascii="Helvetica" w:eastAsiaTheme="minorHAnsi" w:hAnsi="Helvetica" w:cstheme="minorBidi"/>
+          <w:b/>
+          <w:bCs/>
+          <w:kern w:val="2"/>
+          <w:sz w:val="20"/>
+          <w:szCs w:val="20"/>
+          <w:lang w:eastAsia="en-US"/>
+          <w14:ligatures w14:val="standardContextual"/>
+        </w:rPr>
+        <w:t>distinct idiosyncratic and sector-specific factors</w:t>
+      </w:r>
+      <w:r>
+        <w:rPr>
+          <w:rFonts w:ascii="Helvetica" w:eastAsiaTheme="minorHAnsi" w:hAnsi="Helvetica" w:cstheme="minorBidi"/>
+          <w:kern w:val="2"/>
+          <w:sz w:val="20"/>
+          <w:szCs w:val="20"/>
+          <w:lang w:eastAsia="en-US"/>
+          <w14:ligatures w14:val="standardContextual"/>
+        </w:rPr>
+        <w:t>, such as differing macro sensitivities, policy transmission channels, and underlying economic functions.</w:t>
+      </w:r>
+    </w:p>
+    <w:p>
+      <w:pPr>
+        <w:pStyle w:val="NormalWeb"/>
+        <w:spacing w:before="0" w:beforeAutospacing="0" w:after="0" w:afterAutospacing="0"/>
+        <w:jc w:val="both"/>
+        <w:rPr>
+          <w:rFonts w:ascii="Helvetica" w:eastAsiaTheme="minorHAnsi" w:hAnsi="Helvetica" w:cstheme="minorBidi"/>
+          <w:kern w:val="2"/>
+          <w:sz w:val="20"/>
+          <w:szCs w:val="20"/>
+          <w:lang w:eastAsia="en-US"/>
+          <w14:ligatures w14:val="standardContextual"/>
+        </w:rPr>
+      </w:pPr>
+    </w:p>
+    <w:p>
+      <w:pPr>
+        <w:pStyle w:val="NormalWeb"/>
+        <w:spacing w:before="0" w:beforeAutospacing="0" w:after="0" w:afterAutospacing="0"/>
+        <w:jc w:val="both"/>
+        <w:rPr>
+          <w:rFonts w:ascii="Helvetica" w:eastAsiaTheme="minorHAnsi" w:hAnsi="Helvetica" w:cstheme="minorBidi"/>
+          <w:kern w:val="2"/>
+          <w:sz w:val="20"/>
+          <w:szCs w:val="20"/>
+          <w:lang w:eastAsia="en-US"/>
+          <w14:ligatures w14:val="standardContextual"/>
+        </w:rPr>
+      </w:pPr>
+      <w:r>
+        <w:rPr>
+          <w:rFonts w:ascii="Helvetica" w:eastAsiaTheme="minorHAnsi" w:hAnsi="Helvetica" w:cstheme="minorBidi"/>
+          <w:kern w:val="2"/>
+          <w:sz w:val="20"/>
+          <w:szCs w:val="20"/>
+          <w:lang w:eastAsia="en-US"/>
+          <w14:ligatures w14:val="standardContextual"/>
+        </w:rPr>
+        <w:t>The persistence of low cross-asset correlations also indicates a degree of </w:t>
+      </w:r>
+      <w:r>
+        <w:rPr>
+          <w:rFonts w:ascii="Helvetica" w:eastAsiaTheme="minorHAnsi" w:hAnsi="Helvetica" w:cstheme="minorBidi"/>
+          <w:b/>
+          <w:bCs/>
+          <w:kern w:val="2"/>
+          <w:sz w:val="20"/>
+          <w:szCs w:val="20"/>
+          <w:lang w:eastAsia="en-US"/>
+          <w14:ligatures w14:val="standardContextual"/>
+        </w:rPr>
+        <w:t>structural independence</w:t>
+      </w:r>
+      <w:r>
+        <w:rPr>
+          <w:rFonts w:ascii="Helvetica" w:eastAsiaTheme="minorHAnsi" w:hAnsi="Helvetica" w:cstheme="minorBidi"/>
+          <w:kern w:val="2"/>
+          <w:sz w:val="20"/>
+          <w:szCs w:val="20"/>
+          <w:lang w:eastAsia="en-US"/>
+          <w14:ligatures w14:val="standardContextual"/>
+        </w:rPr>
+        <w:t> between markets under normal conditions. From a portfolio construction perspective, this characteristic is particularly valuable, as it enables </w:t>
+      </w:r>
+      <w:r>
+        <w:rPr>
+          <w:rFonts w:ascii="Helvetica" w:eastAsiaTheme="minorHAnsi" w:hAnsi="Helvetica" w:cstheme="minorBidi"/>
+          <w:b/>
+          <w:bCs/>
+          <w:kern w:val="2"/>
+          <w:sz w:val="20"/>
+          <w:szCs w:val="20"/>
+          <w:lang w:eastAsia="en-US"/>
+          <w14:ligatures w14:val="standardContextual"/>
+        </w:rPr>
+        <w:t>effective diversification</w:t>
+      </w:r>
+      <w:r>
+        <w:rPr>
+          <w:rFonts w:ascii="Helvetica" w:eastAsiaTheme="minorHAnsi" w:hAnsi="Helvetica" w:cstheme="minorBidi"/>
+          <w:kern w:val="2"/>
+          <w:sz w:val="20"/>
+          <w:szCs w:val="20"/>
+          <w:lang w:eastAsia="en-US"/>
+          <w14:ligatures w14:val="standardContextual"/>
+        </w:rPr>
+        <w:t>, reducing overall portfolio volatility and drawdowns without necessarily sacrificing expected returns.</w:t>
+      </w:r>
     </w:p>
     <w:p>
       <w:pPr>
@@ -6574,6 +9044,155 @@
     </w:lvl>
   </w:abstractNum>
   <w:abstractNum w:abstractNumId="2" w15:restartNumberingAfterBreak="0">
+    <w:nsid w:val="3EFC0360"/>
+    <w:multiLevelType w:val="multilevel"/>
+    <w:tmpl w:val="2F1218AA"/>
+    <w:lvl w:ilvl="0">
+      <w:start w:val="1"/>
+      <w:numFmt w:val="bullet"/>
+      <w:lvlText w:val=""/>
+      <w:lvlJc w:val="left"/>
+      <w:pPr>
+        <w:tabs>
+          <w:tab w:val="num" w:pos="720"/>
+        </w:tabs>
+        <w:ind w:left="720" w:hanging="360"/>
+      </w:pPr>
+      <w:rPr>
+        <w:rFonts w:ascii="Symbol" w:hAnsi="Symbol" w:hint="default"/>
+        <w:sz w:val="20"/>
+      </w:rPr>
+    </w:lvl>
+    <w:lvl w:ilvl="1" w:tentative="1">
+      <w:start w:val="1"/>
+      <w:numFmt w:val="bullet"/>
+      <w:lvlText w:val="o"/>
+      <w:lvlJc w:val="left"/>
+      <w:pPr>
+        <w:tabs>
+          <w:tab w:val="num" w:pos="1440"/>
+        </w:tabs>
+        <w:ind w:left="1440" w:hanging="360"/>
+      </w:pPr>
+      <w:rPr>
+        <w:rFonts w:ascii="Courier New" w:hAnsi="Courier New" w:hint="default"/>
+        <w:sz w:val="20"/>
+      </w:rPr>
+    </w:lvl>
+    <w:lvl w:ilvl="2" w:tentative="1">
+      <w:start w:val="1"/>
+      <w:numFmt w:val="bullet"/>
+      <w:lvlText w:val=""/>
+      <w:lvlJc w:val="left"/>
+      <w:pPr>
+        <w:tabs>
+          <w:tab w:val="num" w:pos="2160"/>
+        </w:tabs>
+        <w:ind w:left="2160" w:hanging="360"/>
+      </w:pPr>
+      <w:rPr>
+        <w:rFonts w:ascii="Wingdings" w:hAnsi="Wingdings" w:hint="default"/>
+        <w:sz w:val="20"/>
+      </w:rPr>
+    </w:lvl>
+    <w:lvl w:ilvl="3" w:tentative="1">
+      <w:start w:val="1"/>
+      <w:numFmt w:val="bullet"/>
+      <w:lvlText w:val=""/>
+      <w:lvlJc w:val="left"/>
+      <w:pPr>
+        <w:tabs>
+          <w:tab w:val="num" w:pos="2880"/>
+        </w:tabs>
+        <w:ind w:left="2880" w:hanging="360"/>
+      </w:pPr>
+      <w:rPr>
+        <w:rFonts w:ascii="Wingdings" w:hAnsi="Wingdings" w:hint="default"/>
+        <w:sz w:val="20"/>
+      </w:rPr>
+    </w:lvl>
+    <w:lvl w:ilvl="4" w:tentative="1">
+      <w:start w:val="1"/>
+      <w:numFmt w:val="bullet"/>
+      <w:lvlText w:val=""/>
+      <w:lvlJc w:val="left"/>
+      <w:pPr>
+        <w:tabs>
+          <w:tab w:val="num" w:pos="3600"/>
+        </w:tabs>
+        <w:ind w:left="3600" w:hanging="360"/>
+      </w:pPr>
+      <w:rPr>
+        <w:rFonts w:ascii="Wingdings" w:hAnsi="Wingdings" w:hint="default"/>
+        <w:sz w:val="20"/>
+      </w:rPr>
+    </w:lvl>
+    <w:lvl w:ilvl="5" w:tentative="1">
+      <w:start w:val="1"/>
+      <w:numFmt w:val="bullet"/>
+      <w:lvlText w:val=""/>
+      <w:lvlJc w:val="left"/>
+      <w:pPr>
+        <w:tabs>
+          <w:tab w:val="num" w:pos="4320"/>
+        </w:tabs>
+        <w:ind w:left="4320" w:hanging="360"/>
+      </w:pPr>
+      <w:rPr>
+        <w:rFonts w:ascii="Wingdings" w:hAnsi="Wingdings" w:hint="default"/>
+        <w:sz w:val="20"/>
+      </w:rPr>
+    </w:lvl>
+    <w:lvl w:ilvl="6" w:tentative="1">
+      <w:start w:val="1"/>
+      <w:numFmt w:val="bullet"/>
+      <w:lvlText w:val=""/>
+      <w:lvlJc w:val="left"/>
+      <w:pPr>
+        <w:tabs>
+          <w:tab w:val="num" w:pos="5040"/>
+        </w:tabs>
+        <w:ind w:left="5040" w:hanging="360"/>
+      </w:pPr>
+      <w:rPr>
+        <w:rFonts w:ascii="Wingdings" w:hAnsi="Wingdings" w:hint="default"/>
+        <w:sz w:val="20"/>
+      </w:rPr>
+    </w:lvl>
+    <w:lvl w:ilvl="7" w:tentative="1">
+      <w:start w:val="1"/>
+      <w:numFmt w:val="bullet"/>
+      <w:lvlText w:val=""/>
+      <w:lvlJc w:val="left"/>
+      <w:pPr>
+        <w:tabs>
+          <w:tab w:val="num" w:pos="5760"/>
+        </w:tabs>
+        <w:ind w:left="5760" w:hanging="360"/>
+      </w:pPr>
+      <w:rPr>
+        <w:rFonts w:ascii="Wingdings" w:hAnsi="Wingdings" w:hint="default"/>
+        <w:sz w:val="20"/>
+      </w:rPr>
+    </w:lvl>
+    <w:lvl w:ilvl="8" w:tentative="1">
+      <w:start w:val="1"/>
+      <w:numFmt w:val="bullet"/>
+      <w:lvlText w:val=""/>
+      <w:lvlJc w:val="left"/>
+      <w:pPr>
+        <w:tabs>
+          <w:tab w:val="num" w:pos="6480"/>
+        </w:tabs>
+        <w:ind w:left="6480" w:hanging="360"/>
+      </w:pPr>
+      <w:rPr>
+        <w:rFonts w:ascii="Wingdings" w:hAnsi="Wingdings" w:hint="default"/>
+        <w:sz w:val="20"/>
+      </w:rPr>
+    </w:lvl>
+  </w:abstractNum>
+  <w:abstractNum w:abstractNumId="3" w15:restartNumberingAfterBreak="0">
     <w:nsid w:val="4DE6358D"/>
     <w:multiLevelType w:val="hybridMultilevel"/>
     <w:tmpl w:val="40F44F00"/>
@@ -6682,6 +9301,602 @@
       </w:pPr>
       <w:rPr>
         <w:rFonts w:ascii="Wingdings" w:hAnsi="Wingdings" w:hint="default"/>
+      </w:rPr>
+    </w:lvl>
+  </w:abstractNum>
+  <w:abstractNum w:abstractNumId="4" w15:restartNumberingAfterBreak="0">
+    <w:nsid w:val="620D4F5D"/>
+    <w:multiLevelType w:val="multilevel"/>
+    <w:tmpl w:val="BDF025A8"/>
+    <w:lvl w:ilvl="0">
+      <w:start w:val="1"/>
+      <w:numFmt w:val="bullet"/>
+      <w:lvlText w:val=""/>
+      <w:lvlJc w:val="left"/>
+      <w:pPr>
+        <w:tabs>
+          <w:tab w:val="num" w:pos="720"/>
+        </w:tabs>
+        <w:ind w:left="720" w:hanging="360"/>
+      </w:pPr>
+      <w:rPr>
+        <w:rFonts w:ascii="Symbol" w:hAnsi="Symbol" w:hint="default"/>
+        <w:sz w:val="20"/>
+      </w:rPr>
+    </w:lvl>
+    <w:lvl w:ilvl="1" w:tentative="1">
+      <w:start w:val="1"/>
+      <w:numFmt w:val="bullet"/>
+      <w:lvlText w:val="o"/>
+      <w:lvlJc w:val="left"/>
+      <w:pPr>
+        <w:tabs>
+          <w:tab w:val="num" w:pos="1440"/>
+        </w:tabs>
+        <w:ind w:left="1440" w:hanging="360"/>
+      </w:pPr>
+      <w:rPr>
+        <w:rFonts w:ascii="Courier New" w:hAnsi="Courier New" w:hint="default"/>
+        <w:sz w:val="20"/>
+      </w:rPr>
+    </w:lvl>
+    <w:lvl w:ilvl="2" w:tentative="1">
+      <w:start w:val="1"/>
+      <w:numFmt w:val="bullet"/>
+      <w:lvlText w:val=""/>
+      <w:lvlJc w:val="left"/>
+      <w:pPr>
+        <w:tabs>
+          <w:tab w:val="num" w:pos="2160"/>
+        </w:tabs>
+        <w:ind w:left="2160" w:hanging="360"/>
+      </w:pPr>
+      <w:rPr>
+        <w:rFonts w:ascii="Wingdings" w:hAnsi="Wingdings" w:hint="default"/>
+        <w:sz w:val="20"/>
+      </w:rPr>
+    </w:lvl>
+    <w:lvl w:ilvl="3" w:tentative="1">
+      <w:start w:val="1"/>
+      <w:numFmt w:val="bullet"/>
+      <w:lvlText w:val=""/>
+      <w:lvlJc w:val="left"/>
+      <w:pPr>
+        <w:tabs>
+          <w:tab w:val="num" w:pos="2880"/>
+        </w:tabs>
+        <w:ind w:left="2880" w:hanging="360"/>
+      </w:pPr>
+      <w:rPr>
+        <w:rFonts w:ascii="Wingdings" w:hAnsi="Wingdings" w:hint="default"/>
+        <w:sz w:val="20"/>
+      </w:rPr>
+    </w:lvl>
+    <w:lvl w:ilvl="4" w:tentative="1">
+      <w:start w:val="1"/>
+      <w:numFmt w:val="bullet"/>
+      <w:lvlText w:val=""/>
+      <w:lvlJc w:val="left"/>
+      <w:pPr>
+        <w:tabs>
+          <w:tab w:val="num" w:pos="3600"/>
+        </w:tabs>
+        <w:ind w:left="3600" w:hanging="360"/>
+      </w:pPr>
+      <w:rPr>
+        <w:rFonts w:ascii="Wingdings" w:hAnsi="Wingdings" w:hint="default"/>
+        <w:sz w:val="20"/>
+      </w:rPr>
+    </w:lvl>
+    <w:lvl w:ilvl="5" w:tentative="1">
+      <w:start w:val="1"/>
+      <w:numFmt w:val="bullet"/>
+      <w:lvlText w:val=""/>
+      <w:lvlJc w:val="left"/>
+      <w:pPr>
+        <w:tabs>
+          <w:tab w:val="num" w:pos="4320"/>
+        </w:tabs>
+        <w:ind w:left="4320" w:hanging="360"/>
+      </w:pPr>
+      <w:rPr>
+        <w:rFonts w:ascii="Wingdings" w:hAnsi="Wingdings" w:hint="default"/>
+        <w:sz w:val="20"/>
+      </w:rPr>
+    </w:lvl>
+    <w:lvl w:ilvl="6" w:tentative="1">
+      <w:start w:val="1"/>
+      <w:numFmt w:val="bullet"/>
+      <w:lvlText w:val=""/>
+      <w:lvlJc w:val="left"/>
+      <w:pPr>
+        <w:tabs>
+          <w:tab w:val="num" w:pos="5040"/>
+        </w:tabs>
+        <w:ind w:left="5040" w:hanging="360"/>
+      </w:pPr>
+      <w:rPr>
+        <w:rFonts w:ascii="Wingdings" w:hAnsi="Wingdings" w:hint="default"/>
+        <w:sz w:val="20"/>
+      </w:rPr>
+    </w:lvl>
+    <w:lvl w:ilvl="7" w:tentative="1">
+      <w:start w:val="1"/>
+      <w:numFmt w:val="bullet"/>
+      <w:lvlText w:val=""/>
+      <w:lvlJc w:val="left"/>
+      <w:pPr>
+        <w:tabs>
+          <w:tab w:val="num" w:pos="5760"/>
+        </w:tabs>
+        <w:ind w:left="5760" w:hanging="360"/>
+      </w:pPr>
+      <w:rPr>
+        <w:rFonts w:ascii="Wingdings" w:hAnsi="Wingdings" w:hint="default"/>
+        <w:sz w:val="20"/>
+      </w:rPr>
+    </w:lvl>
+    <w:lvl w:ilvl="8" w:tentative="1">
+      <w:start w:val="1"/>
+      <w:numFmt w:val="bullet"/>
+      <w:lvlText w:val=""/>
+      <w:lvlJc w:val="left"/>
+      <w:pPr>
+        <w:tabs>
+          <w:tab w:val="num" w:pos="6480"/>
+        </w:tabs>
+        <w:ind w:left="6480" w:hanging="360"/>
+      </w:pPr>
+      <w:rPr>
+        <w:rFonts w:ascii="Wingdings" w:hAnsi="Wingdings" w:hint="default"/>
+        <w:sz w:val="20"/>
+      </w:rPr>
+    </w:lvl>
+  </w:abstractNum>
+  <w:abstractNum w:abstractNumId="5" w15:restartNumberingAfterBreak="0">
+    <w:nsid w:val="68BA7B19"/>
+    <w:multiLevelType w:val="multilevel"/>
+    <w:tmpl w:val="6E9E40AE"/>
+    <w:lvl w:ilvl="0">
+      <w:start w:val="1"/>
+      <w:numFmt w:val="bullet"/>
+      <w:lvlText w:val=""/>
+      <w:lvlJc w:val="left"/>
+      <w:pPr>
+        <w:tabs>
+          <w:tab w:val="num" w:pos="720"/>
+        </w:tabs>
+        <w:ind w:left="720" w:hanging="360"/>
+      </w:pPr>
+      <w:rPr>
+        <w:rFonts w:ascii="Symbol" w:hAnsi="Symbol" w:hint="default"/>
+        <w:sz w:val="20"/>
+      </w:rPr>
+    </w:lvl>
+    <w:lvl w:ilvl="1" w:tentative="1">
+      <w:start w:val="1"/>
+      <w:numFmt w:val="bullet"/>
+      <w:lvlText w:val="o"/>
+      <w:lvlJc w:val="left"/>
+      <w:pPr>
+        <w:tabs>
+          <w:tab w:val="num" w:pos="1440"/>
+        </w:tabs>
+        <w:ind w:left="1440" w:hanging="360"/>
+      </w:pPr>
+      <w:rPr>
+        <w:rFonts w:ascii="Courier New" w:hAnsi="Courier New" w:hint="default"/>
+        <w:sz w:val="20"/>
+      </w:rPr>
+    </w:lvl>
+    <w:lvl w:ilvl="2" w:tentative="1">
+      <w:start w:val="1"/>
+      <w:numFmt w:val="bullet"/>
+      <w:lvlText w:val=""/>
+      <w:lvlJc w:val="left"/>
+      <w:pPr>
+        <w:tabs>
+          <w:tab w:val="num" w:pos="2160"/>
+        </w:tabs>
+        <w:ind w:left="2160" w:hanging="360"/>
+      </w:pPr>
+      <w:rPr>
+        <w:rFonts w:ascii="Wingdings" w:hAnsi="Wingdings" w:hint="default"/>
+        <w:sz w:val="20"/>
+      </w:rPr>
+    </w:lvl>
+    <w:lvl w:ilvl="3" w:tentative="1">
+      <w:start w:val="1"/>
+      <w:numFmt w:val="bullet"/>
+      <w:lvlText w:val=""/>
+      <w:lvlJc w:val="left"/>
+      <w:pPr>
+        <w:tabs>
+          <w:tab w:val="num" w:pos="2880"/>
+        </w:tabs>
+        <w:ind w:left="2880" w:hanging="360"/>
+      </w:pPr>
+      <w:rPr>
+        <w:rFonts w:ascii="Wingdings" w:hAnsi="Wingdings" w:hint="default"/>
+        <w:sz w:val="20"/>
+      </w:rPr>
+    </w:lvl>
+    <w:lvl w:ilvl="4" w:tentative="1">
+      <w:start w:val="1"/>
+      <w:numFmt w:val="bullet"/>
+      <w:lvlText w:val=""/>
+      <w:lvlJc w:val="left"/>
+      <w:pPr>
+        <w:tabs>
+          <w:tab w:val="num" w:pos="3600"/>
+        </w:tabs>
+        <w:ind w:left="3600" w:hanging="360"/>
+      </w:pPr>
+      <w:rPr>
+        <w:rFonts w:ascii="Wingdings" w:hAnsi="Wingdings" w:hint="default"/>
+        <w:sz w:val="20"/>
+      </w:rPr>
+    </w:lvl>
+    <w:lvl w:ilvl="5" w:tentative="1">
+      <w:start w:val="1"/>
+      <w:numFmt w:val="bullet"/>
+      <w:lvlText w:val=""/>
+      <w:lvlJc w:val="left"/>
+      <w:pPr>
+        <w:tabs>
+          <w:tab w:val="num" w:pos="4320"/>
+        </w:tabs>
+        <w:ind w:left="4320" w:hanging="360"/>
+      </w:pPr>
+      <w:rPr>
+        <w:rFonts w:ascii="Wingdings" w:hAnsi="Wingdings" w:hint="default"/>
+        <w:sz w:val="20"/>
+      </w:rPr>
+    </w:lvl>
+    <w:lvl w:ilvl="6" w:tentative="1">
+      <w:start w:val="1"/>
+      <w:numFmt w:val="bullet"/>
+      <w:lvlText w:val=""/>
+      <w:lvlJc w:val="left"/>
+      <w:pPr>
+        <w:tabs>
+          <w:tab w:val="num" w:pos="5040"/>
+        </w:tabs>
+        <w:ind w:left="5040" w:hanging="360"/>
+      </w:pPr>
+      <w:rPr>
+        <w:rFonts w:ascii="Wingdings" w:hAnsi="Wingdings" w:hint="default"/>
+        <w:sz w:val="20"/>
+      </w:rPr>
+    </w:lvl>
+    <w:lvl w:ilvl="7" w:tentative="1">
+      <w:start w:val="1"/>
+      <w:numFmt w:val="bullet"/>
+      <w:lvlText w:val=""/>
+      <w:lvlJc w:val="left"/>
+      <w:pPr>
+        <w:tabs>
+          <w:tab w:val="num" w:pos="5760"/>
+        </w:tabs>
+        <w:ind w:left="5760" w:hanging="360"/>
+      </w:pPr>
+      <w:rPr>
+        <w:rFonts w:ascii="Wingdings" w:hAnsi="Wingdings" w:hint="default"/>
+        <w:sz w:val="20"/>
+      </w:rPr>
+    </w:lvl>
+    <w:lvl w:ilvl="8" w:tentative="1">
+      <w:start w:val="1"/>
+      <w:numFmt w:val="bullet"/>
+      <w:lvlText w:val=""/>
+      <w:lvlJc w:val="left"/>
+      <w:pPr>
+        <w:tabs>
+          <w:tab w:val="num" w:pos="6480"/>
+        </w:tabs>
+        <w:ind w:left="6480" w:hanging="360"/>
+      </w:pPr>
+      <w:rPr>
+        <w:rFonts w:ascii="Wingdings" w:hAnsi="Wingdings" w:hint="default"/>
+        <w:sz w:val="20"/>
+      </w:rPr>
+    </w:lvl>
+  </w:abstractNum>
+  <w:abstractNum w:abstractNumId="6" w15:restartNumberingAfterBreak="0">
+    <w:nsid w:val="6FE62CE9"/>
+    <w:multiLevelType w:val="multilevel"/>
+    <w:tmpl w:val="223EF584"/>
+    <w:lvl w:ilvl="0">
+      <w:start w:val="1"/>
+      <w:numFmt w:val="bullet"/>
+      <w:lvlText w:val=""/>
+      <w:lvlJc w:val="left"/>
+      <w:pPr>
+        <w:tabs>
+          <w:tab w:val="num" w:pos="720"/>
+        </w:tabs>
+        <w:ind w:left="720" w:hanging="360"/>
+      </w:pPr>
+      <w:rPr>
+        <w:rFonts w:ascii="Symbol" w:hAnsi="Symbol" w:hint="default"/>
+        <w:sz w:val="20"/>
+      </w:rPr>
+    </w:lvl>
+    <w:lvl w:ilvl="1" w:tentative="1">
+      <w:start w:val="1"/>
+      <w:numFmt w:val="bullet"/>
+      <w:lvlText w:val="o"/>
+      <w:lvlJc w:val="left"/>
+      <w:pPr>
+        <w:tabs>
+          <w:tab w:val="num" w:pos="1440"/>
+        </w:tabs>
+        <w:ind w:left="1440" w:hanging="360"/>
+      </w:pPr>
+      <w:rPr>
+        <w:rFonts w:ascii="Courier New" w:hAnsi="Courier New" w:hint="default"/>
+        <w:sz w:val="20"/>
+      </w:rPr>
+    </w:lvl>
+    <w:lvl w:ilvl="2" w:tentative="1">
+      <w:start w:val="1"/>
+      <w:numFmt w:val="bullet"/>
+      <w:lvlText w:val=""/>
+      <w:lvlJc w:val="left"/>
+      <w:pPr>
+        <w:tabs>
+          <w:tab w:val="num" w:pos="2160"/>
+        </w:tabs>
+        <w:ind w:left="2160" w:hanging="360"/>
+      </w:pPr>
+      <w:rPr>
+        <w:rFonts w:ascii="Wingdings" w:hAnsi="Wingdings" w:hint="default"/>
+        <w:sz w:val="20"/>
+      </w:rPr>
+    </w:lvl>
+    <w:lvl w:ilvl="3" w:tentative="1">
+      <w:start w:val="1"/>
+      <w:numFmt w:val="bullet"/>
+      <w:lvlText w:val=""/>
+      <w:lvlJc w:val="left"/>
+      <w:pPr>
+        <w:tabs>
+          <w:tab w:val="num" w:pos="2880"/>
+        </w:tabs>
+        <w:ind w:left="2880" w:hanging="360"/>
+      </w:pPr>
+      <w:rPr>
+        <w:rFonts w:ascii="Wingdings" w:hAnsi="Wingdings" w:hint="default"/>
+        <w:sz w:val="20"/>
+      </w:rPr>
+    </w:lvl>
+    <w:lvl w:ilvl="4" w:tentative="1">
+      <w:start w:val="1"/>
+      <w:numFmt w:val="bullet"/>
+      <w:lvlText w:val=""/>
+      <w:lvlJc w:val="left"/>
+      <w:pPr>
+        <w:tabs>
+          <w:tab w:val="num" w:pos="3600"/>
+        </w:tabs>
+        <w:ind w:left="3600" w:hanging="360"/>
+      </w:pPr>
+      <w:rPr>
+        <w:rFonts w:ascii="Wingdings" w:hAnsi="Wingdings" w:hint="default"/>
+        <w:sz w:val="20"/>
+      </w:rPr>
+    </w:lvl>
+    <w:lvl w:ilvl="5" w:tentative="1">
+      <w:start w:val="1"/>
+      <w:numFmt w:val="bullet"/>
+      <w:lvlText w:val=""/>
+      <w:lvlJc w:val="left"/>
+      <w:pPr>
+        <w:tabs>
+          <w:tab w:val="num" w:pos="4320"/>
+        </w:tabs>
+        <w:ind w:left="4320" w:hanging="360"/>
+      </w:pPr>
+      <w:rPr>
+        <w:rFonts w:ascii="Wingdings" w:hAnsi="Wingdings" w:hint="default"/>
+        <w:sz w:val="20"/>
+      </w:rPr>
+    </w:lvl>
+    <w:lvl w:ilvl="6" w:tentative="1">
+      <w:start w:val="1"/>
+      <w:numFmt w:val="bullet"/>
+      <w:lvlText w:val=""/>
+      <w:lvlJc w:val="left"/>
+      <w:pPr>
+        <w:tabs>
+          <w:tab w:val="num" w:pos="5040"/>
+        </w:tabs>
+        <w:ind w:left="5040" w:hanging="360"/>
+      </w:pPr>
+      <w:rPr>
+        <w:rFonts w:ascii="Wingdings" w:hAnsi="Wingdings" w:hint="default"/>
+        <w:sz w:val="20"/>
+      </w:rPr>
+    </w:lvl>
+    <w:lvl w:ilvl="7" w:tentative="1">
+      <w:start w:val="1"/>
+      <w:numFmt w:val="bullet"/>
+      <w:lvlText w:val=""/>
+      <w:lvlJc w:val="left"/>
+      <w:pPr>
+        <w:tabs>
+          <w:tab w:val="num" w:pos="5760"/>
+        </w:tabs>
+        <w:ind w:left="5760" w:hanging="360"/>
+      </w:pPr>
+      <w:rPr>
+        <w:rFonts w:ascii="Wingdings" w:hAnsi="Wingdings" w:hint="default"/>
+        <w:sz w:val="20"/>
+      </w:rPr>
+    </w:lvl>
+    <w:lvl w:ilvl="8" w:tentative="1">
+      <w:start w:val="1"/>
+      <w:numFmt w:val="bullet"/>
+      <w:lvlText w:val=""/>
+      <w:lvlJc w:val="left"/>
+      <w:pPr>
+        <w:tabs>
+          <w:tab w:val="num" w:pos="6480"/>
+        </w:tabs>
+        <w:ind w:left="6480" w:hanging="360"/>
+      </w:pPr>
+      <w:rPr>
+        <w:rFonts w:ascii="Wingdings" w:hAnsi="Wingdings" w:hint="default"/>
+        <w:sz w:val="20"/>
+      </w:rPr>
+    </w:lvl>
+  </w:abstractNum>
+  <w:abstractNum w:abstractNumId="7" w15:restartNumberingAfterBreak="0">
+    <w:nsid w:val="7BC86D11"/>
+    <w:multiLevelType w:val="multilevel"/>
+    <w:tmpl w:val="D3806F76"/>
+    <w:lvl w:ilvl="0">
+      <w:start w:val="1"/>
+      <w:numFmt w:val="bullet"/>
+      <w:lvlText w:val=""/>
+      <w:lvlJc w:val="left"/>
+      <w:pPr>
+        <w:tabs>
+          <w:tab w:val="num" w:pos="720"/>
+        </w:tabs>
+        <w:ind w:left="720" w:hanging="360"/>
+      </w:pPr>
+      <w:rPr>
+        <w:rFonts w:ascii="Symbol" w:hAnsi="Symbol" w:hint="default"/>
+        <w:sz w:val="20"/>
+      </w:rPr>
+    </w:lvl>
+    <w:lvl w:ilvl="1" w:tentative="1">
+      <w:start w:val="1"/>
+      <w:numFmt w:val="bullet"/>
+      <w:lvlText w:val="o"/>
+      <w:lvlJc w:val="left"/>
+      <w:pPr>
+        <w:tabs>
+          <w:tab w:val="num" w:pos="1440"/>
+        </w:tabs>
+        <w:ind w:left="1440" w:hanging="360"/>
+      </w:pPr>
+      <w:rPr>
+        <w:rFonts w:ascii="Courier New" w:hAnsi="Courier New" w:hint="default"/>
+        <w:sz w:val="20"/>
+      </w:rPr>
+    </w:lvl>
+    <w:lvl w:ilvl="2" w:tentative="1">
+      <w:start w:val="1"/>
+      <w:numFmt w:val="bullet"/>
+      <w:lvlText w:val=""/>
+      <w:lvlJc w:val="left"/>
+      <w:pPr>
+        <w:tabs>
+          <w:tab w:val="num" w:pos="2160"/>
+        </w:tabs>
+        <w:ind w:left="2160" w:hanging="360"/>
+      </w:pPr>
+      <w:rPr>
+        <w:rFonts w:ascii="Wingdings" w:hAnsi="Wingdings" w:hint="default"/>
+        <w:sz w:val="20"/>
+      </w:rPr>
+    </w:lvl>
+    <w:lvl w:ilvl="3" w:tentative="1">
+      <w:start w:val="1"/>
+      <w:numFmt w:val="bullet"/>
+      <w:lvlText w:val=""/>
+      <w:lvlJc w:val="left"/>
+      <w:pPr>
+        <w:tabs>
+          <w:tab w:val="num" w:pos="2880"/>
+        </w:tabs>
+        <w:ind w:left="2880" w:hanging="360"/>
+      </w:pPr>
+      <w:rPr>
+        <w:rFonts w:ascii="Wingdings" w:hAnsi="Wingdings" w:hint="default"/>
+        <w:sz w:val="20"/>
+      </w:rPr>
+    </w:lvl>
+    <w:lvl w:ilvl="4" w:tentative="1">
+      <w:start w:val="1"/>
+      <w:numFmt w:val="bullet"/>
+      <w:lvlText w:val=""/>
+      <w:lvlJc w:val="left"/>
+      <w:pPr>
+        <w:tabs>
+          <w:tab w:val="num" w:pos="3600"/>
+        </w:tabs>
+        <w:ind w:left="3600" w:hanging="360"/>
+      </w:pPr>
+      <w:rPr>
+        <w:rFonts w:ascii="Wingdings" w:hAnsi="Wingdings" w:hint="default"/>
+        <w:sz w:val="20"/>
+      </w:rPr>
+    </w:lvl>
+    <w:lvl w:ilvl="5" w:tentative="1">
+      <w:start w:val="1"/>
+      <w:numFmt w:val="bullet"/>
+      <w:lvlText w:val=""/>
+      <w:lvlJc w:val="left"/>
+      <w:pPr>
+        <w:tabs>
+          <w:tab w:val="num" w:pos="4320"/>
+        </w:tabs>
+        <w:ind w:left="4320" w:hanging="360"/>
+      </w:pPr>
+      <w:rPr>
+        <w:rFonts w:ascii="Wingdings" w:hAnsi="Wingdings" w:hint="default"/>
+        <w:sz w:val="20"/>
+      </w:rPr>
+    </w:lvl>
+    <w:lvl w:ilvl="6" w:tentative="1">
+      <w:start w:val="1"/>
+      <w:numFmt w:val="bullet"/>
+      <w:lvlText w:val=""/>
+      <w:lvlJc w:val="left"/>
+      <w:pPr>
+        <w:tabs>
+          <w:tab w:val="num" w:pos="5040"/>
+        </w:tabs>
+        <w:ind w:left="5040" w:hanging="360"/>
+      </w:pPr>
+      <w:rPr>
+        <w:rFonts w:ascii="Wingdings" w:hAnsi="Wingdings" w:hint="default"/>
+        <w:sz w:val="20"/>
+      </w:rPr>
+    </w:lvl>
+    <w:lvl w:ilvl="7" w:tentative="1">
+      <w:start w:val="1"/>
+      <w:numFmt w:val="bullet"/>
+      <w:lvlText w:val=""/>
+      <w:lvlJc w:val="left"/>
+      <w:pPr>
+        <w:tabs>
+          <w:tab w:val="num" w:pos="5760"/>
+        </w:tabs>
+        <w:ind w:left="5760" w:hanging="360"/>
+      </w:pPr>
+      <w:rPr>
+        <w:rFonts w:ascii="Wingdings" w:hAnsi="Wingdings" w:hint="default"/>
+        <w:sz w:val="20"/>
+      </w:rPr>
+    </w:lvl>
+    <w:lvl w:ilvl="8" w:tentative="1">
+      <w:start w:val="1"/>
+      <w:numFmt w:val="bullet"/>
+      <w:lvlText w:val=""/>
+      <w:lvlJc w:val="left"/>
+      <w:pPr>
+        <w:tabs>
+          <w:tab w:val="num" w:pos="6480"/>
+        </w:tabs>
+        <w:ind w:left="6480" w:hanging="360"/>
+      </w:pPr>
+      <w:rPr>
+        <w:rFonts w:ascii="Wingdings" w:hAnsi="Wingdings" w:hint="default"/>
+        <w:sz w:val="20"/>
       </w:rPr>
     </w:lvl>
   </w:abstractNum>
@@ -6692,7 +9907,22 @@
     <w:abstractNumId w:val="0"/>
   </w:num>
   <w:num w:numId="3" w16cid:durableId="807627101">
+    <w:abstractNumId w:val="3"/>
+  </w:num>
+  <w:num w:numId="4" w16cid:durableId="830147347">
+    <w:abstractNumId w:val="6"/>
+  </w:num>
+  <w:num w:numId="5" w16cid:durableId="975643951">
+    <w:abstractNumId w:val="7"/>
+  </w:num>
+  <w:num w:numId="6" w16cid:durableId="1270238969">
     <w:abstractNumId w:val="2"/>
+  </w:num>
+  <w:num w:numId="7" w16cid:durableId="1908685706">
+    <w:abstractNumId w:val="5"/>
+  </w:num>
+  <w:num w:numId="8" w16cid:durableId="233854041">
+    <w:abstractNumId w:val="4"/>
   </w:num>
 </w:numbering>
 </file>

</xml_diff>